<commit_message>
Added pkg_formulize.zip for final testing :)
git-svn-id: svn+ssh://svn.code.sf.net/p/formulize/code@914 e5624274-254a-0410-876d-c0e85fc73166
</commit_message>
<xml_diff>
--- a/joomla/2.5/User Guide.docx
+++ b/joomla/2.5/User Guide.docx
@@ -81,16 +81,7 @@
           <w:sz w:val="40"/>
           <w:szCs w:val="40"/>
         </w:rPr>
-        <w:t xml:space="preserve">Formulize Integration </w:t>
-      </w:r>
-      <w:r>
-        <w:rPr>
-          <w:b/>
-          <w:color w:val="FF0000"/>
-          <w:sz w:val="16"/>
-          <w:szCs w:val="16"/>
-        </w:rPr>
-        <w:t>(Is this a good name for the extension? Would you prefer something else?)</w:t>
+        <w:t>Formulize Integration</w:t>
       </w:r>
     </w:p>
     <w:p>
@@ -1012,59 +1003,30 @@
         <w:spacing w:line="240" w:lineRule="auto"/>
         <w:jc w:val="both"/>
         <w:rPr>
-          <w:b/>
-          <w:sz w:val="16"/>
-          <w:szCs w:val="16"/>
-        </w:rPr>
-      </w:pPr>
-      <w:r>
-        <w:rPr>
-          <w:color w:val="FF0000"/>
-          <w:sz w:val="16"/>
-          <w:szCs w:val="16"/>
-        </w:rPr>
-        <w:t>(A</w:t>
-      </w:r>
-      <w:r>
-        <w:rPr>
-          <w:color w:val="FF0000"/>
-          <w:sz w:val="16"/>
-          <w:szCs w:val="16"/>
-        </w:rPr>
-        <w:t xml:space="preserve">lso be the short description to </w:t>
-      </w:r>
-      <w:r>
-        <w:rPr>
-          <w:color w:val="FF0000"/>
-          <w:sz w:val="16"/>
-          <w:szCs w:val="16"/>
-        </w:rPr>
-        <w:t>post on the JED</w:t>
-      </w:r>
-      <w:r>
-        <w:rPr>
-          <w:color w:val="FF0000"/>
-          <w:sz w:val="16"/>
-          <w:szCs w:val="16"/>
-        </w:rPr>
-        <w:t>)</w:t>
-      </w:r>
-    </w:p>
-    <w:p>
-      <w:pPr>
-        <w:spacing w:line="240" w:lineRule="auto"/>
-        <w:jc w:val="both"/>
-        <w:rPr>
-          <w:sz w:val="24"/>
-          <w:szCs w:val="24"/>
-        </w:rPr>
-      </w:pPr>
-      <w:r>
-        <w:rPr>
-          <w:sz w:val="24"/>
-          <w:szCs w:val="24"/>
-        </w:rPr>
-        <w:t xml:space="preserve">The aim of the Formulize Integration Extension is the integration of Formulize into Joomla. Formulize is a web application for data management that allows webmasters to quickly create forms and reports on the web. With both Formulize and Joomla installed on the same server, a webmaster can create forms in Formulize and embed those forms into a Joomla website using a simple interface. In order to display a </w:t>
+          <w:sz w:val="24"/>
+          <w:szCs w:val="24"/>
+        </w:rPr>
+      </w:pPr>
+      <w:r>
+        <w:rPr>
+          <w:sz w:val="24"/>
+          <w:szCs w:val="24"/>
+        </w:rPr>
+        <w:t>The ai</w:t>
+      </w:r>
+      <w:r>
+        <w:rPr>
+          <w:sz w:val="24"/>
+          <w:szCs w:val="24"/>
+        </w:rPr>
+        <w:t>m of the Formulize Integration e</w:t>
+      </w:r>
+      <w:r>
+        <w:rPr>
+          <w:sz w:val="24"/>
+          <w:szCs w:val="24"/>
+        </w:rPr>
+        <w:t xml:space="preserve">xtension is the integration of Formulize into Joomla. Formulize is a web application for data management that allows webmasters to quickly create forms and reports on the web. With both Formulize and Joomla installed on the same server, a webmaster can create forms in Formulize and embed those forms into a Joomla website using a simple interface. In order to display a </w:t>
       </w:r>
       <w:r>
         <w:rPr>
@@ -1137,7 +1099,21 @@
           <w:sz w:val="24"/>
           <w:szCs w:val="24"/>
         </w:rPr>
-        <w:t xml:space="preserve"> powerful feature of the Formulize Integration Extension is the user management synchronization between the two systems. It is possible to have Formulize replicate the en</w:t>
+        <w:t xml:space="preserve"> powerful featur</w:t>
+      </w:r>
+      <w:r>
+        <w:rPr>
+          <w:sz w:val="24"/>
+          <w:szCs w:val="24"/>
+        </w:rPr>
+        <w:t>e of the Formulize Integration e</w:t>
+      </w:r>
+      <w:r>
+        <w:rPr>
+          <w:sz w:val="24"/>
+          <w:szCs w:val="24"/>
+        </w:rPr>
+        <w:t>xtension is the user management synchronization between the two systems. It is possible to have Formulize replicate the en</w:t>
       </w:r>
       <w:r>
         <w:rPr>
@@ -1207,7 +1183,49 @@
           <w:sz w:val="24"/>
           <w:szCs w:val="24"/>
         </w:rPr>
-        <w:t>user groups in Joomla is automatically performed in Formulize, keeping the two systems in sync at all time. That way, users can interact with the forms the same way as they would do through Formulize</w:t>
+        <w:t>user groups in Joomla is automatically performed in Formul</w:t>
+      </w:r>
+      <w:r>
+        <w:rPr>
+          <w:sz w:val="24"/>
+          <w:szCs w:val="24"/>
+        </w:rPr>
+        <w:t xml:space="preserve">ize, keeping the two systems </w:t>
+      </w:r>
+      <w:r>
+        <w:rPr>
+          <w:sz w:val="24"/>
+          <w:szCs w:val="24"/>
+        </w:rPr>
+        <w:t>sync</w:t>
+      </w:r>
+      <w:r>
+        <w:rPr>
+          <w:sz w:val="24"/>
+          <w:szCs w:val="24"/>
+        </w:rPr>
+        <w:t>hronized</w:t>
+      </w:r>
+      <w:r>
+        <w:rPr>
+          <w:sz w:val="24"/>
+          <w:szCs w:val="24"/>
+        </w:rPr>
+        <w:t xml:space="preserve"> at all time</w:t>
+      </w:r>
+      <w:r>
+        <w:rPr>
+          <w:sz w:val="24"/>
+          <w:szCs w:val="24"/>
+        </w:rPr>
+        <w:t>s</w:t>
+      </w:r>
+      <w:r>
+        <w:rPr>
+          <w:sz w:val="24"/>
+          <w:szCs w:val="24"/>
+        </w:rPr>
+        <w:t>. That way, users can interact with the forms the same way they would do through Formulize</w:t>
       </w:r>
       <w:r>
         <w:rPr>
@@ -1235,7 +1253,21 @@
           <w:sz w:val="24"/>
           <w:szCs w:val="24"/>
         </w:rPr>
-        <w:t xml:space="preserve">self. The administration of the forms only is performed from within the Formulize system, by the webmaster. </w:t>
+        <w:t>self. The administration of the forms only is performed from wit</w:t>
+      </w:r>
+      <w:r>
+        <w:rPr>
+          <w:sz w:val="24"/>
+          <w:szCs w:val="24"/>
+        </w:rPr>
+        <w:t>hin the Formulize system, by the Formulize</w:t>
+      </w:r>
+      <w:r>
+        <w:rPr>
+          <w:sz w:val="24"/>
+          <w:szCs w:val="24"/>
+        </w:rPr>
+        <w:t xml:space="preserve"> webmaster. </w:t>
       </w:r>
     </w:p>
     <w:p>
@@ -1266,7 +1298,30 @@
           <w:sz w:val="24"/>
           <w:szCs w:val="24"/>
         </w:rPr>
-        <w:t xml:space="preserve"> not be replicated in Joomla. The implication of this is that the </w:t>
+        <w:t xml:space="preserve"> not</w:t>
+      </w:r>
+      <w:r>
+        <w:rPr>
+          <w:sz w:val="24"/>
+          <w:szCs w:val="24"/>
+        </w:rPr>
+        <w:t xml:space="preserve"> replicated in </w:t>
+      </w:r>
+      <w:proofErr w:type="spellStart"/>
+      <w:r>
+        <w:rPr>
+          <w:sz w:val="24"/>
+          <w:szCs w:val="24"/>
+        </w:rPr>
+        <w:t>Joomla</w:t>
+      </w:r>
+      <w:proofErr w:type="spellEnd"/>
+      <w:r>
+        <w:rPr>
+          <w:sz w:val="24"/>
+          <w:szCs w:val="24"/>
+        </w:rPr>
+        <w:t xml:space="preserve">. The implication of this is that the </w:t>
       </w:r>
       <w:r>
         <w:rPr>
@@ -1368,7 +1423,14 @@
           <w:sz w:val="24"/>
           <w:szCs w:val="24"/>
         </w:rPr>
-        <w:t>The Formulize Integration Extension is made of two parts, a component an</w:t>
+        <w:t>The Formulize Integration e</w:t>
+      </w:r>
+      <w:r>
+        <w:rPr>
+          <w:sz w:val="24"/>
+          <w:szCs w:val="24"/>
+        </w:rPr>
+        <w:t>xtension is made of two parts, a component an</w:t>
       </w:r>
       <w:r>
         <w:rPr>
@@ -1433,74 +1495,137 @@
         <w:spacing w:line="240" w:lineRule="auto"/>
         <w:jc w:val="both"/>
         <w:rPr>
-          <w:color w:val="FF0000"/>
-          <w:sz w:val="16"/>
-          <w:szCs w:val="16"/>
-        </w:rPr>
-      </w:pPr>
-      <w:r>
-        <w:rPr>
-          <w:color w:val="FF0000"/>
-          <w:sz w:val="16"/>
-          <w:szCs w:val="16"/>
-        </w:rPr>
-        <w:t>(Section 2 and Section 3 would also be in the separate document "Installa</w:t>
-      </w:r>
-      <w:r>
-        <w:rPr>
-          <w:color w:val="FF0000"/>
-          <w:sz w:val="16"/>
-          <w:szCs w:val="16"/>
-        </w:rPr>
-        <w:t>tion Instruction", by themselves</w:t>
-      </w:r>
-      <w:r>
-        <w:rPr>
-          <w:color w:val="FF0000"/>
-          <w:sz w:val="16"/>
-          <w:szCs w:val="16"/>
+          <w:sz w:val="24"/>
+          <w:szCs w:val="24"/>
+        </w:rPr>
+      </w:pPr>
+      <w:r>
+        <w:rPr>
+          <w:sz w:val="24"/>
+          <w:szCs w:val="24"/>
+        </w:rPr>
+        <w:t>Prior to instal</w:t>
+      </w:r>
+      <w:r>
+        <w:rPr>
+          <w:sz w:val="24"/>
+          <w:szCs w:val="24"/>
+        </w:rPr>
+        <w:t>ling the Formulize Integration e</w:t>
+      </w:r>
+      <w:r>
+        <w:rPr>
+          <w:sz w:val="24"/>
+          <w:szCs w:val="24"/>
+        </w:rPr>
+        <w:t>xten</w:t>
+      </w:r>
+      <w:r>
+        <w:rPr>
+          <w:sz w:val="24"/>
+          <w:szCs w:val="24"/>
+        </w:rPr>
+        <w:t xml:space="preserve">sion, you need to have </w:t>
+      </w:r>
+      <w:proofErr w:type="spellStart"/>
+      <w:r>
+        <w:rPr>
+          <w:sz w:val="24"/>
+          <w:szCs w:val="24"/>
+        </w:rPr>
+        <w:t>Joomla</w:t>
+      </w:r>
+      <w:proofErr w:type="spellEnd"/>
+      <w:r>
+        <w:rPr>
+          <w:sz w:val="24"/>
+          <w:szCs w:val="24"/>
+        </w:rPr>
+        <w:t xml:space="preserve"> (V</w:t>
+      </w:r>
+      <w:r>
+        <w:rPr>
+          <w:sz w:val="24"/>
+          <w:szCs w:val="24"/>
+        </w:rPr>
+        <w:t>ersion 2.5) and</w:t>
+      </w:r>
+      <w:r>
+        <w:rPr>
+          <w:sz w:val="24"/>
+          <w:szCs w:val="24"/>
+        </w:rPr>
+        <w:t xml:space="preserve"> Formulize (Standalone </w:t>
+      </w:r>
+      <w:r>
+        <w:rPr>
+          <w:sz w:val="24"/>
+          <w:szCs w:val="24"/>
+        </w:rPr>
+        <w:t>V</w:t>
+      </w:r>
+      <w:r>
+        <w:rPr>
+          <w:sz w:val="24"/>
+          <w:szCs w:val="24"/>
+        </w:rPr>
+        <w:t>ersio</w:t>
+      </w:r>
+      <w:r>
+        <w:rPr>
+          <w:sz w:val="24"/>
+          <w:szCs w:val="24"/>
+        </w:rPr>
+        <w:t>n …</w:t>
+      </w:r>
+      <w:r>
+        <w:rPr>
+          <w:sz w:val="24"/>
+          <w:szCs w:val="24"/>
+        </w:rPr>
+        <w:t xml:space="preserve"> available </w:t>
+      </w:r>
+      <w:r>
+        <w:rPr>
+          <w:sz w:val="24"/>
+          <w:szCs w:val="24"/>
+        </w:rPr>
+        <w:t xml:space="preserve">at </w:t>
+      </w:r>
+      <w:r>
+        <w:rPr>
+          <w:sz w:val="24"/>
+          <w:szCs w:val="24"/>
+        </w:rPr>
+        <w:t>www.freeformsolutions.ca/formulize</w:t>
+      </w:r>
+      <w:r>
+        <w:rPr>
+          <w:sz w:val="24"/>
+          <w:szCs w:val="24"/>
         </w:rPr>
         <w:t>)</w:t>
       </w:r>
-    </w:p>
-    <w:p>
-      <w:pPr>
-        <w:spacing w:line="240" w:lineRule="auto"/>
-        <w:jc w:val="both"/>
-        <w:rPr>
-          <w:sz w:val="24"/>
-          <w:szCs w:val="24"/>
-        </w:rPr>
-      </w:pPr>
-      <w:r>
-        <w:rPr>
-          <w:sz w:val="24"/>
-          <w:szCs w:val="24"/>
-        </w:rPr>
-        <w:t>Prior to installing the Formulize Integration Extension, you need to have Joomla (version 2.5) and</w:t>
-      </w:r>
-      <w:r>
-        <w:rPr>
-          <w:sz w:val="24"/>
-          <w:szCs w:val="24"/>
-        </w:rPr>
-        <w:t xml:space="preserve"> Formulize (Standalone </w:t>
-      </w:r>
-      <w:proofErr w:type="gramStart"/>
-      <w:r>
-        <w:rPr>
-          <w:sz w:val="24"/>
-          <w:szCs w:val="24"/>
-        </w:rPr>
-        <w:t>version ?</w:t>
-      </w:r>
-      <w:proofErr w:type="gramEnd"/>
-      <w:r>
-        <w:rPr>
-          <w:sz w:val="24"/>
-          <w:szCs w:val="24"/>
-        </w:rPr>
-        <w:t xml:space="preserve"> or higher, available at ?) running</w:t>
+      <w:r>
+        <w:rPr>
+          <w:sz w:val="24"/>
+          <w:szCs w:val="24"/>
+        </w:rPr>
+        <w:t xml:space="preserve">                                                                                                                                              </w:t>
+      </w:r>
+      <w:r>
+        <w:rPr>
+          <w:sz w:val="24"/>
+          <w:szCs w:val="24"/>
+        </w:rPr>
+        <w:t xml:space="preserve">                </w:t>
+      </w:r>
+      <w:r>
+        <w:rPr>
+          <w:sz w:val="24"/>
+          <w:szCs w:val="24"/>
+        </w:rPr>
+        <w:t>running</w:t>
       </w:r>
       <w:r>
         <w:rPr>
@@ -1521,68 +1646,24 @@
       </w:pPr>
       <w:r>
         <w:rPr>
-          <w:color w:val="FF0000"/>
-          <w:sz w:val="16"/>
-          <w:szCs w:val="16"/>
-        </w:rPr>
-        <w:t xml:space="preserve">(What </w:t>
-      </w:r>
-      <w:r>
-        <w:rPr>
-          <w:color w:val="FF0000"/>
-          <w:sz w:val="16"/>
-          <w:szCs w:val="16"/>
-        </w:rPr>
-        <w:t>about C</w:t>
-      </w:r>
-      <w:r>
-        <w:rPr>
-          <w:color w:val="FF0000"/>
-          <w:sz w:val="16"/>
-          <w:szCs w:val="16"/>
-        </w:rPr>
-        <w:t>lou</w:t>
-      </w:r>
-      <w:r>
-        <w:rPr>
-          <w:color w:val="FF0000"/>
-          <w:sz w:val="16"/>
-          <w:szCs w:val="16"/>
-        </w:rPr>
-        <w:t>d S</w:t>
-      </w:r>
-      <w:r>
-        <w:rPr>
-          <w:color w:val="FF0000"/>
-          <w:sz w:val="16"/>
-          <w:szCs w:val="16"/>
-        </w:rPr>
-        <w:t>erver?</w:t>
-      </w:r>
-      <w:r>
-        <w:rPr>
-          <w:color w:val="FF0000"/>
-          <w:sz w:val="16"/>
-          <w:szCs w:val="16"/>
-        </w:rPr>
-        <w:t>)</w:t>
-      </w:r>
-    </w:p>
-    <w:p>
-      <w:pPr>
-        <w:spacing w:line="240" w:lineRule="auto"/>
-        <w:jc w:val="both"/>
-        <w:rPr>
-          <w:sz w:val="24"/>
-          <w:szCs w:val="24"/>
-        </w:rPr>
-      </w:pPr>
-      <w:r>
-        <w:rPr>
-          <w:sz w:val="24"/>
-          <w:szCs w:val="24"/>
-        </w:rPr>
-        <w:t>The Formulize Integration Extension is made of two parts, a component and a plugin. Those two parts will be installed in one step by uploading and installing the zipped file pkg_formulize.zip. This zipped file include</w:t>
+          <w:sz w:val="24"/>
+          <w:szCs w:val="24"/>
+        </w:rPr>
+        <w:t>The Formuliz</w:t>
+      </w:r>
+      <w:r>
+        <w:rPr>
+          <w:sz w:val="24"/>
+          <w:szCs w:val="24"/>
+        </w:rPr>
+        <w:t>e Integration e</w:t>
+      </w:r>
+      <w:r>
+        <w:rPr>
+          <w:sz w:val="24"/>
+          <w:szCs w:val="24"/>
+        </w:rPr>
+        <w:t>xtension is made of two parts, a component and a plugin. Those two parts will be installed in one step by uploading and installing the zipped file pkg_formulize.zip. This zipped file include</w:t>
       </w:r>
       <w:r>
         <w:rPr>
@@ -1666,39 +1747,21 @@
           <w:sz w:val="24"/>
           <w:szCs w:val="24"/>
         </w:rPr>
-        <w:t xml:space="preserve">Make sure you have Joomla 2.5 and Formulize Standalone </w:t>
-      </w:r>
-      <w:proofErr w:type="gramStart"/>
-      <w:r>
-        <w:rPr>
-          <w:sz w:val="24"/>
-          <w:szCs w:val="24"/>
-        </w:rPr>
-        <w:t>version ?</w:t>
-      </w:r>
-      <w:proofErr w:type="gramEnd"/>
-      <w:r>
-        <w:rPr>
-          <w:sz w:val="24"/>
-          <w:szCs w:val="24"/>
-        </w:rPr>
-        <w:t xml:space="preserve"> </w:t>
-      </w:r>
-      <w:proofErr w:type="gramStart"/>
-      <w:r>
-        <w:rPr>
-          <w:sz w:val="24"/>
-          <w:szCs w:val="24"/>
-        </w:rPr>
-        <w:t>or</w:t>
-      </w:r>
-      <w:proofErr w:type="gramEnd"/>
-      <w:r>
-        <w:rPr>
-          <w:sz w:val="24"/>
-          <w:szCs w:val="24"/>
-        </w:rPr>
-        <w:t xml:space="preserve"> higher running on the same server.</w:t>
+        <w:t>Make sure you have Joomla 2.5 and Formulize</w:t>
+      </w:r>
+      <w:r>
+        <w:rPr>
+          <w:sz w:val="24"/>
+          <w:szCs w:val="24"/>
+        </w:rPr>
+        <w:t xml:space="preserve"> Standalone Version … </w:t>
+      </w:r>
+      <w:r>
+        <w:rPr>
+          <w:sz w:val="24"/>
+          <w:szCs w:val="24"/>
+        </w:rPr>
+        <w:t>running on the same server.</w:t>
       </w:r>
     </w:p>
     <w:p>
@@ -1729,7 +1792,21 @@
           <w:sz w:val="24"/>
           <w:szCs w:val="24"/>
         </w:rPr>
-        <w:t>at ?.</w:t>
+        <w:t>at ..</w:t>
+      </w:r>
+      <w:r>
+        <w:rPr>
+          <w:sz w:val="24"/>
+          <w:szCs w:val="24"/>
+        </w:rPr>
+        <w:t>.</w:t>
+      </w:r>
+      <w:r>
+        <w:rPr>
+          <w:sz w:val="24"/>
+          <w:szCs w:val="24"/>
+        </w:rPr>
+        <w:t>.</w:t>
       </w:r>
       <w:proofErr w:type="gramEnd"/>
     </w:p>
@@ -1776,7 +1853,21 @@
           <w:sz w:val="24"/>
           <w:szCs w:val="24"/>
         </w:rPr>
-        <w:t>Using Upload Package File, browse your computer for the file pkg_formulize.zip and hit Upload &amp; Install.</w:t>
+        <w:t xml:space="preserve">Using </w:t>
+      </w:r>
+      <w:r>
+        <w:rPr>
+          <w:sz w:val="24"/>
+          <w:szCs w:val="24"/>
+        </w:rPr>
+        <w:t xml:space="preserve">the </w:t>
+      </w:r>
+      <w:r>
+        <w:rPr>
+          <w:sz w:val="24"/>
+          <w:szCs w:val="24"/>
+        </w:rPr>
+        <w:t>Upload Package File, browse your computer for the file pkg_formulize.zip and hit Upload &amp; Install.</w:t>
       </w:r>
     </w:p>
     <w:p>
@@ -1866,7 +1957,85 @@
           <w:sz w:val="24"/>
           <w:szCs w:val="24"/>
         </w:rPr>
-        <w:t>Status</w:t>
+        <w:t xml:space="preserve">Status </w:t>
+      </w:r>
+      <w:r>
+        <w:rPr>
+          <w:sz w:val="24"/>
+          <w:szCs w:val="24"/>
+        </w:rPr>
+        <w:t xml:space="preserve">column. </w:t>
+      </w:r>
+    </w:p>
+    <w:p>
+      <w:pPr>
+        <w:spacing w:line="240" w:lineRule="auto"/>
+        <w:jc w:val="both"/>
+        <w:rPr>
+          <w:b/>
+          <w:sz w:val="24"/>
+          <w:szCs w:val="24"/>
+        </w:rPr>
+      </w:pPr>
+      <w:r>
+        <w:rPr>
+          <w:b/>
+          <w:sz w:val="24"/>
+          <w:szCs w:val="24"/>
+        </w:rPr>
+        <w:t xml:space="preserve">Important Note: </w:t>
+      </w:r>
+    </w:p>
+    <w:p>
+      <w:pPr>
+        <w:spacing w:line="240" w:lineRule="auto"/>
+        <w:jc w:val="both"/>
+        <w:rPr>
+          <w:sz w:val="24"/>
+          <w:szCs w:val="24"/>
+        </w:rPr>
+      </w:pPr>
+      <w:r>
+        <w:rPr>
+          <w:sz w:val="24"/>
+          <w:szCs w:val="24"/>
+        </w:rPr>
+        <w:t xml:space="preserve">If you don't want the user management synchronization between the two </w:t>
+      </w:r>
+      <w:r>
+        <w:rPr>
+          <w:sz w:val="24"/>
+          <w:szCs w:val="24"/>
+        </w:rPr>
+        <w:t>systems, you can skip steps 5 through</w:t>
+      </w:r>
+      <w:r>
+        <w:rPr>
+          <w:sz w:val="24"/>
+          <w:szCs w:val="24"/>
+        </w:rPr>
+        <w:t xml:space="preserve"> 7. Skipping those steps will </w:t>
+      </w:r>
+      <w:r>
+        <w:rPr>
+          <w:sz w:val="24"/>
+          <w:szCs w:val="24"/>
+        </w:rPr>
+        <w:t xml:space="preserve">keep the </w:t>
+      </w:r>
+      <w:r>
+        <w:rPr>
+          <w:sz w:val="24"/>
+          <w:szCs w:val="24"/>
+        </w:rPr>
+        <w:t xml:space="preserve">Plug-in </w:t>
+      </w:r>
+      <w:r>
+        <w:rPr>
+          <w:sz w:val="24"/>
+          <w:szCs w:val="24"/>
+        </w:rPr>
+        <w:t>disabled,</w:t>
       </w:r>
       <w:r>
         <w:rPr>
@@ -1880,91 +2049,6 @@
           <w:sz w:val="24"/>
           <w:szCs w:val="24"/>
         </w:rPr>
-        <w:t xml:space="preserve">column. </w:t>
-      </w:r>
-    </w:p>
-    <w:p>
-      <w:pPr>
-        <w:spacing w:line="240" w:lineRule="auto"/>
-        <w:jc w:val="both"/>
-        <w:rPr>
-          <w:b/>
-          <w:sz w:val="24"/>
-          <w:szCs w:val="24"/>
-        </w:rPr>
-      </w:pPr>
-      <w:r>
-        <w:rPr>
-          <w:b/>
-          <w:sz w:val="24"/>
-          <w:szCs w:val="24"/>
-        </w:rPr>
-        <w:t xml:space="preserve">Important Note: </w:t>
-      </w:r>
-    </w:p>
-    <w:p>
-      <w:pPr>
-        <w:spacing w:line="240" w:lineRule="auto"/>
-        <w:jc w:val="both"/>
-        <w:rPr>
-          <w:sz w:val="24"/>
-          <w:szCs w:val="24"/>
-        </w:rPr>
-      </w:pPr>
-      <w:r>
-        <w:rPr>
-          <w:sz w:val="24"/>
-          <w:szCs w:val="24"/>
-        </w:rPr>
-        <w:t xml:space="preserve">If you don't want the user management synchronization between the two systems, you can skip steps 5 to 7. Skipping those steps will </w:t>
-      </w:r>
-      <w:r>
-        <w:rPr>
-          <w:sz w:val="24"/>
-          <w:szCs w:val="24"/>
-        </w:rPr>
-        <w:t xml:space="preserve">keep the </w:t>
-      </w:r>
-      <w:r>
-        <w:rPr>
-          <w:sz w:val="24"/>
-          <w:szCs w:val="24"/>
-        </w:rPr>
-        <w:t xml:space="preserve">Plug-in </w:t>
-      </w:r>
-      <w:r>
-        <w:rPr>
-          <w:sz w:val="24"/>
-          <w:szCs w:val="24"/>
-        </w:rPr>
-        <w:t>disa</w:t>
-      </w:r>
-      <w:r>
-        <w:rPr>
-          <w:sz w:val="24"/>
-          <w:szCs w:val="24"/>
-        </w:rPr>
-        <w:t>bled</w:t>
-      </w:r>
-      <w:r>
-        <w:rPr>
-          <w:sz w:val="24"/>
-          <w:szCs w:val="24"/>
-        </w:rPr>
-        <w:t>,</w:t>
-      </w:r>
-      <w:r>
-        <w:rPr>
-          <w:sz w:val="24"/>
-          <w:szCs w:val="24"/>
-        </w:rPr>
-        <w:t xml:space="preserve"> </w:t>
-      </w:r>
-      <w:r>
-        <w:rPr>
-          <w:sz w:val="24"/>
-          <w:szCs w:val="24"/>
-        </w:rPr>
         <w:t>prevent</w:t>
       </w:r>
       <w:r>
@@ -1995,6 +2079,16 @@
         </w:rPr>
         <w:t>.</w:t>
       </w:r>
+    </w:p>
+    <w:p>
+      <w:pPr>
+        <w:spacing w:line="240" w:lineRule="auto"/>
+        <w:jc w:val="both"/>
+        <w:rPr>
+          <w:sz w:val="24"/>
+          <w:szCs w:val="24"/>
+        </w:rPr>
+      </w:pPr>
     </w:p>
     <w:p>
       <w:pPr>
@@ -2059,21 +2153,58 @@
           <w:sz w:val="24"/>
           <w:szCs w:val="24"/>
         </w:rPr>
-        <w:t>After installing the extension</w:t>
-      </w:r>
-      <w:r>
-        <w:rPr>
-          <w:sz w:val="24"/>
-          <w:szCs w:val="24"/>
-        </w:rPr>
-        <w:t xml:space="preserve"> into Joomla,</w:t>
-      </w:r>
-      <w:r>
-        <w:rPr>
-          <w:sz w:val="24"/>
-          <w:szCs w:val="24"/>
-        </w:rPr>
-        <w:t xml:space="preserve"> the Formulize Integration Extension need</w:t>
+        <w:t xml:space="preserve">After installing the </w:t>
+      </w:r>
+      <w:r>
+        <w:rPr>
+          <w:sz w:val="24"/>
+          <w:szCs w:val="24"/>
+        </w:rPr>
+        <w:t xml:space="preserve">Formulize Integration </w:t>
+      </w:r>
+      <w:r>
+        <w:rPr>
+          <w:sz w:val="24"/>
+          <w:szCs w:val="24"/>
+        </w:rPr>
+        <w:t>extension</w:t>
+      </w:r>
+      <w:r>
+        <w:rPr>
+          <w:sz w:val="24"/>
+          <w:szCs w:val="24"/>
+        </w:rPr>
+        <w:t xml:space="preserve"> into </w:t>
+      </w:r>
+      <w:proofErr w:type="spellStart"/>
+      <w:r>
+        <w:rPr>
+          <w:sz w:val="24"/>
+          <w:szCs w:val="24"/>
+        </w:rPr>
+        <w:t>Joomla</w:t>
+      </w:r>
+      <w:proofErr w:type="spellEnd"/>
+      <w:r>
+        <w:rPr>
+          <w:sz w:val="24"/>
+          <w:szCs w:val="24"/>
+        </w:rPr>
+        <w:t>,</w:t>
+      </w:r>
+      <w:r>
+        <w:rPr>
+          <w:sz w:val="24"/>
+          <w:szCs w:val="24"/>
+        </w:rPr>
+        <w:t xml:space="preserve"> the e</w:t>
+      </w:r>
+      <w:r>
+        <w:rPr>
+          <w:sz w:val="24"/>
+          <w:szCs w:val="24"/>
+        </w:rPr>
+        <w:t>xtension need</w:t>
       </w:r>
       <w:r>
         <w:rPr>
@@ -2231,7 +2362,23 @@
           <w:sz w:val="24"/>
           <w:szCs w:val="24"/>
         </w:rPr>
-        <w:t>In the component backend administration, hit the button Configure on the upper right.</w:t>
+        <w:t xml:space="preserve">In the component backend administration, hit the </w:t>
+      </w:r>
+      <w:bookmarkStart w:id="0" w:name="_GoBack"/>
+      <w:r>
+        <w:rPr>
+          <w:sz w:val="24"/>
+          <w:szCs w:val="24"/>
+        </w:rPr>
+        <w:t>button</w:t>
+      </w:r>
+      <w:bookmarkEnd w:id="0"/>
+      <w:r>
+        <w:rPr>
+          <w:sz w:val="24"/>
+          <w:szCs w:val="24"/>
+        </w:rPr>
+        <w:t xml:space="preserve"> Configure on the upper right.</w:t>
       </w:r>
     </w:p>
     <w:p>
@@ -2298,16 +2445,66 @@
           <w:sz w:val="24"/>
           <w:szCs w:val="24"/>
         </w:rPr>
-        <w:t>If you want to synchronize the user management between the two systems, hit the button Synchronize.</w:t>
-      </w:r>
-    </w:p>
-    <w:p>
-      <w:pPr>
-        <w:spacing w:line="240" w:lineRule="auto"/>
-        <w:jc w:val="both"/>
-        <w:rPr>
-          <w:sz w:val="24"/>
-          <w:szCs w:val="24"/>
+        <w:t xml:space="preserve">If you want to synchronize the user management between the two systems, </w:t>
+      </w:r>
+      <w:r>
+        <w:rPr>
+          <w:sz w:val="24"/>
+          <w:szCs w:val="24"/>
+        </w:rPr>
+        <w:t xml:space="preserve">click on </w:t>
+      </w:r>
+      <w:r>
+        <w:rPr>
+          <w:sz w:val="24"/>
+          <w:szCs w:val="24"/>
+        </w:rPr>
+        <w:t>the</w:t>
+      </w:r>
+      <w:r>
+        <w:rPr>
+          <w:sz w:val="24"/>
+          <w:szCs w:val="24"/>
+        </w:rPr>
+        <w:t xml:space="preserve"> </w:t>
+      </w:r>
+      <w:r>
+        <w:rPr>
+          <w:sz w:val="24"/>
+          <w:szCs w:val="24"/>
+        </w:rPr>
+        <w:t>Initial Sync</w:t>
+      </w:r>
+      <w:r>
+        <w:rPr>
+          <w:sz w:val="24"/>
+          <w:szCs w:val="24"/>
+        </w:rPr>
+        <w:t xml:space="preserve"> link</w:t>
+      </w:r>
+      <w:r>
+        <w:rPr>
+          <w:sz w:val="24"/>
+          <w:szCs w:val="24"/>
+        </w:rPr>
+        <w:t>.</w:t>
+      </w:r>
+      <w:r>
+        <w:rPr>
+          <w:sz w:val="24"/>
+          <w:szCs w:val="24"/>
+        </w:rPr>
+        <w:t xml:space="preserve"> Note that you can hit that link as many times as you want.</w:t>
+      </w:r>
+    </w:p>
+    <w:p>
+      <w:pPr>
+        <w:spacing w:line="240" w:lineRule="auto"/>
+        <w:jc w:val="both"/>
+        <w:rPr>
+          <w:b/>
+          <w:sz w:val="32"/>
+          <w:szCs w:val="32"/>
         </w:rPr>
       </w:pPr>
     </w:p>
@@ -2573,227 +2770,15 @@
           <w:sz w:val="32"/>
           <w:szCs w:val="32"/>
         </w:rPr>
-        <w:t>Restricting the access to a Formulize Form into Joomla</w:t>
-      </w:r>
-      <w:r>
-        <w:rPr>
-          <w:sz w:val="24"/>
-          <w:szCs w:val="24"/>
-        </w:rPr>
-        <w:t xml:space="preserve">  </w:t>
-      </w:r>
-    </w:p>
-    <w:p>
-      <w:pPr>
-        <w:spacing w:line="240" w:lineRule="auto"/>
-        <w:jc w:val="both"/>
-        <w:rPr>
-          <w:sz w:val="24"/>
-          <w:szCs w:val="24"/>
-        </w:rPr>
-      </w:pPr>
-      <w:r>
-        <w:rPr>
-          <w:sz w:val="24"/>
-          <w:szCs w:val="24"/>
-        </w:rPr>
-        <w:t>There are</w:t>
-      </w:r>
-      <w:r>
-        <w:rPr>
-          <w:sz w:val="24"/>
-          <w:szCs w:val="24"/>
-        </w:rPr>
-        <w:t xml:space="preserve"> two options for restricting the access to a Formulize Form into Joomla. </w:t>
-      </w:r>
-      <w:r>
-        <w:rPr>
-          <w:sz w:val="24"/>
-          <w:szCs w:val="24"/>
-        </w:rPr>
-        <w:t xml:space="preserve"> </w:t>
-      </w:r>
-      <w:r>
-        <w:rPr>
-          <w:sz w:val="24"/>
-          <w:szCs w:val="24"/>
-        </w:rPr>
-        <w:t>The first option is to put Joomla responsible for respecting a</w:t>
-      </w:r>
-      <w:r>
-        <w:rPr>
-          <w:sz w:val="24"/>
-          <w:szCs w:val="24"/>
-        </w:rPr>
-        <w:t>ll permission</w:t>
-      </w:r>
-      <w:r>
-        <w:rPr>
-          <w:sz w:val="24"/>
-          <w:szCs w:val="24"/>
-        </w:rPr>
-        <w:t>s</w:t>
-      </w:r>
-      <w:r>
-        <w:rPr>
-          <w:sz w:val="24"/>
-          <w:szCs w:val="24"/>
-        </w:rPr>
-        <w:t xml:space="preserve"> associated to </w:t>
-      </w:r>
-      <w:r>
-        <w:rPr>
-          <w:sz w:val="24"/>
-          <w:szCs w:val="24"/>
-        </w:rPr>
-        <w:t>the Formulize forms that are displayed on the website.</w:t>
-      </w:r>
-      <w:r>
-        <w:rPr>
-          <w:sz w:val="24"/>
-          <w:szCs w:val="24"/>
-        </w:rPr>
-        <w:t xml:space="preserve"> </w:t>
-      </w:r>
-      <w:r>
-        <w:rPr>
-          <w:sz w:val="24"/>
-          <w:szCs w:val="24"/>
-        </w:rPr>
-        <w:t>The second option</w:t>
-      </w:r>
-      <w:r>
-        <w:rPr>
-          <w:sz w:val="24"/>
-          <w:szCs w:val="24"/>
-        </w:rPr>
-        <w:t xml:space="preserve"> is to let Formulize handle the permissions</w:t>
-      </w:r>
-      <w:r>
-        <w:rPr>
-          <w:sz w:val="24"/>
-          <w:szCs w:val="24"/>
-        </w:rPr>
-        <w:t>.</w:t>
-      </w:r>
-    </w:p>
-    <w:p>
-      <w:pPr>
-        <w:spacing w:line="240" w:lineRule="auto"/>
-        <w:jc w:val="both"/>
-        <w:rPr>
-          <w:sz w:val="24"/>
-          <w:szCs w:val="24"/>
-        </w:rPr>
-      </w:pPr>
-      <w:r>
-        <w:rPr>
-          <w:sz w:val="24"/>
-          <w:szCs w:val="24"/>
-        </w:rPr>
-        <w:t>If the first</w:t>
-      </w:r>
-      <w:r>
-        <w:rPr>
-          <w:sz w:val="24"/>
-          <w:szCs w:val="24"/>
-        </w:rPr>
-        <w:t xml:space="preserve"> option is chosen, the webmaster uses the standard Joomla Access Control List (ACL) to handle all the restrictions. That way, a user having no access to a particular form would not even see the menu associated to the form and would never be able to visit the page where the form is displayed.</w:t>
-      </w:r>
-    </w:p>
-    <w:p>
-      <w:pPr>
-        <w:spacing w:line="240" w:lineRule="auto"/>
-        <w:jc w:val="both"/>
-        <w:rPr>
-          <w:sz w:val="24"/>
-          <w:szCs w:val="24"/>
-        </w:rPr>
-      </w:pPr>
-      <w:r>
-        <w:rPr>
-          <w:sz w:val="24"/>
-          <w:szCs w:val="24"/>
-        </w:rPr>
-        <w:lastRenderedPageBreak/>
-        <w:t>If the second</w:t>
-      </w:r>
-      <w:r>
-        <w:rPr>
-          <w:sz w:val="24"/>
-          <w:szCs w:val="24"/>
-        </w:rPr>
-        <w:t xml:space="preserve"> opt</w:t>
-      </w:r>
-      <w:r>
-        <w:rPr>
-          <w:sz w:val="24"/>
-          <w:szCs w:val="24"/>
-        </w:rPr>
-        <w:t>ion is chosen, the webmaster does no</w:t>
-      </w:r>
-      <w:r>
-        <w:rPr>
-          <w:sz w:val="24"/>
-          <w:szCs w:val="24"/>
-        </w:rPr>
-        <w:t xml:space="preserve">t have to set any Viewing Access Level. That way, a user having no access to a particular form would </w:t>
-      </w:r>
-      <w:r>
-        <w:rPr>
-          <w:sz w:val="24"/>
-          <w:szCs w:val="24"/>
-        </w:rPr>
-        <w:t xml:space="preserve">still be able to visit the webpage, but would </w:t>
-      </w:r>
-      <w:r>
-        <w:rPr>
-          <w:sz w:val="24"/>
-          <w:szCs w:val="24"/>
-        </w:rPr>
-        <w:t>not be able to see the form itself and would get the message "You do not have permission to s</w:t>
-      </w:r>
-      <w:r>
-        <w:rPr>
-          <w:sz w:val="24"/>
-          <w:szCs w:val="24"/>
-        </w:rPr>
-        <w:t>ee that form"</w:t>
-      </w:r>
-      <w:r>
-        <w:rPr>
-          <w:sz w:val="24"/>
-          <w:szCs w:val="24"/>
-        </w:rPr>
-        <w:t>.</w:t>
-      </w:r>
-    </w:p>
-    <w:p>
-      <w:pPr>
-        <w:spacing w:line="240" w:lineRule="auto"/>
-        <w:jc w:val="both"/>
-        <w:rPr>
-          <w:sz w:val="24"/>
-          <w:szCs w:val="24"/>
-        </w:rPr>
-      </w:pPr>
-    </w:p>
-    <w:p>
-      <w:pPr>
-        <w:spacing w:line="240" w:lineRule="auto"/>
-        <w:jc w:val="both"/>
-        <w:rPr>
-          <w:sz w:val="32"/>
-          <w:szCs w:val="32"/>
-        </w:rPr>
-      </w:pPr>
+        <w:t>Restric</w:t>
+      </w:r>
       <w:r>
         <w:rPr>
           <w:b/>
           <w:sz w:val="32"/>
           <w:szCs w:val="32"/>
         </w:rPr>
-        <w:t xml:space="preserve">Section 6: </w:t>
+        <w:t>ting the access to a Formulize f</w:t>
       </w:r>
       <w:r>
         <w:rPr>
@@ -2801,271 +2786,287 @@
           <w:sz w:val="32"/>
           <w:szCs w:val="32"/>
         </w:rPr>
-        <w:t>Customization of the appearance of a Formulize form</w:t>
-      </w:r>
-    </w:p>
-    <w:p>
-      <w:pPr>
-        <w:spacing w:line="240" w:lineRule="auto"/>
-        <w:jc w:val="both"/>
-        <w:rPr>
-          <w:sz w:val="24"/>
-          <w:szCs w:val="24"/>
-        </w:rPr>
-      </w:pPr>
-      <w:r>
-        <w:rPr>
-          <w:sz w:val="24"/>
-          <w:szCs w:val="24"/>
-        </w:rPr>
-        <w:t>It is possible for the webmaster to customize the appearance of a Formulize form by modifying its basic colors through an extremely simple interface. For each Formulize menu item, a pa</w:t>
-      </w:r>
-      <w:r>
-        <w:rPr>
-          <w:sz w:val="24"/>
-          <w:szCs w:val="24"/>
-        </w:rPr>
-        <w:t>rameter can be ad</w:t>
-      </w:r>
-      <w:r>
-        <w:rPr>
-          <w:sz w:val="24"/>
-          <w:szCs w:val="24"/>
-        </w:rPr>
-        <w:t>justed in the Advanced Setting s</w:t>
-      </w:r>
-      <w:r>
-        <w:rPr>
-          <w:sz w:val="24"/>
-          <w:szCs w:val="24"/>
-        </w:rPr>
-        <w:t>ection. This parameter consist</w:t>
-      </w:r>
-      <w:r>
-        <w:rPr>
-          <w:sz w:val="24"/>
-          <w:szCs w:val="24"/>
-        </w:rPr>
-        <w:t>s</w:t>
-      </w:r>
-      <w:r>
-        <w:rPr>
-          <w:sz w:val="24"/>
-          <w:szCs w:val="24"/>
-        </w:rPr>
-        <w:t xml:space="preserve"> of </w:t>
-      </w:r>
-      <w:r>
-        <w:rPr>
-          <w:sz w:val="24"/>
-          <w:szCs w:val="24"/>
-        </w:rPr>
-        <w:t>one single color field where three (and exactly three</w:t>
-      </w:r>
-      <w:r>
-        <w:rPr>
-          <w:sz w:val="24"/>
-          <w:szCs w:val="24"/>
-        </w:rPr>
-        <w:t>) colors in hex format can be entered, separated by commas. If that field contains valid values, the component bases the app</w:t>
-      </w:r>
-      <w:r>
-        <w:rPr>
-          <w:sz w:val="24"/>
-          <w:szCs w:val="24"/>
-        </w:rPr>
-        <w:t>earance of the form on those three</w:t>
-      </w:r>
-      <w:r>
-        <w:rPr>
-          <w:sz w:val="24"/>
-          <w:szCs w:val="24"/>
-        </w:rPr>
-        <w:t xml:space="preserve"> colors. If nothing or an invalid value has been entered, this parameter is ignored. </w:t>
-      </w:r>
-      <w:r>
-        <w:rPr>
-          <w:sz w:val="24"/>
-          <w:szCs w:val="24"/>
-        </w:rPr>
-        <w:t>Note that the same color can appear up to three times.</w:t>
-      </w:r>
-    </w:p>
-    <w:p>
-      <w:pPr>
-        <w:spacing w:line="240" w:lineRule="auto"/>
-        <w:jc w:val="both"/>
-        <w:rPr>
-          <w:color w:val="FF0000"/>
-          <w:sz w:val="16"/>
-          <w:szCs w:val="16"/>
-        </w:rPr>
-      </w:pPr>
-      <w:r>
-        <w:rPr>
-          <w:color w:val="FF0000"/>
-          <w:sz w:val="16"/>
-          <w:szCs w:val="16"/>
-        </w:rPr>
-        <w:t>(Will appear only if I have time to ad</w:t>
-      </w:r>
-      <w:r>
-        <w:rPr>
-          <w:color w:val="FF0000"/>
-          <w:sz w:val="16"/>
-          <w:szCs w:val="16"/>
-        </w:rPr>
-        <w:t xml:space="preserve">d the </w:t>
-      </w:r>
-      <w:r>
-        <w:rPr>
-          <w:color w:val="FF0000"/>
-          <w:sz w:val="16"/>
-          <w:szCs w:val="16"/>
-        </w:rPr>
-        <w:t xml:space="preserve">menu item parameter. It would be awesome, but I don’t think there is enough time. </w:t>
-      </w:r>
-      <w:r>
-        <w:rPr>
-          <w:color w:val="FF0000"/>
-          <w:sz w:val="16"/>
-          <w:szCs w:val="16"/>
-        </w:rPr>
-        <w:sym w:font="Wingdings" w:char="F04C"/>
-      </w:r>
-      <w:r>
-        <w:rPr>
-          <w:color w:val="FF0000"/>
-          <w:sz w:val="16"/>
-          <w:szCs w:val="16"/>
-        </w:rPr>
-        <w:t>)</w:t>
-      </w:r>
-    </w:p>
-    <w:p>
-      <w:pPr>
-        <w:spacing w:line="240" w:lineRule="auto"/>
-        <w:jc w:val="both"/>
-        <w:rPr>
-          <w:sz w:val="24"/>
-          <w:szCs w:val="24"/>
-        </w:rPr>
-      </w:pPr>
-      <w:r>
-        <w:rPr>
-          <w:sz w:val="24"/>
-          <w:szCs w:val="24"/>
-        </w:rPr>
-        <w:t xml:space="preserve">If the general appearance of the form doesn’t suit your Joomla website, it is always possible for </w:t>
-      </w:r>
-      <w:r>
-        <w:rPr>
-          <w:sz w:val="24"/>
-          <w:szCs w:val="24"/>
-        </w:rPr>
-        <w:t xml:space="preserve">an experienced webmaster to modify directly the </w:t>
-      </w:r>
-      <w:r>
-        <w:rPr>
-          <w:sz w:val="24"/>
-          <w:szCs w:val="24"/>
-        </w:rPr>
-        <w:t>Extension</w:t>
-      </w:r>
-      <w:r>
-        <w:rPr>
-          <w:sz w:val="24"/>
-          <w:szCs w:val="24"/>
-        </w:rPr>
-        <w:t xml:space="preserve"> style sheet directly. This file can be found at this location:</w:t>
-      </w:r>
-      <w:r>
-        <w:rPr>
-          <w:sz w:val="24"/>
-          <w:szCs w:val="24"/>
-        </w:rPr>
-        <w:t xml:space="preserve"> </w:t>
+        <w:t xml:space="preserve">orm into </w:t>
       </w:r>
       <w:proofErr w:type="spellStart"/>
       <w:r>
-        <w:rPr>
-          <w:sz w:val="24"/>
-          <w:szCs w:val="24"/>
-        </w:rPr>
-        <w:t>your_p</w:t>
-      </w:r>
-      <w:r>
-        <w:rPr>
-          <w:sz w:val="24"/>
-          <w:szCs w:val="24"/>
-        </w:rPr>
-        <w:t>ath</w:t>
-      </w:r>
-      <w:r>
-        <w:rPr>
-          <w:sz w:val="24"/>
-          <w:szCs w:val="24"/>
-        </w:rPr>
-        <w:t>_to_Joomla</w:t>
-      </w:r>
-      <w:proofErr w:type="spellEnd"/>
-      <w:r>
-        <w:rPr>
-          <w:sz w:val="24"/>
-          <w:szCs w:val="24"/>
-        </w:rPr>
-        <w:t>/componen</w:t>
-      </w:r>
-      <w:r>
-        <w:rPr>
-          <w:sz w:val="24"/>
-          <w:szCs w:val="24"/>
-        </w:rPr>
-        <w:t>ts/</w:t>
-      </w:r>
-      <w:proofErr w:type="spellStart"/>
-      <w:r>
-        <w:rPr>
-          <w:sz w:val="24"/>
-          <w:szCs w:val="24"/>
-        </w:rPr>
-        <w:t>com_formulize</w:t>
-      </w:r>
-      <w:proofErr w:type="spellEnd"/>
-      <w:r>
-        <w:rPr>
-          <w:sz w:val="24"/>
-          <w:szCs w:val="24"/>
-        </w:rPr>
-        <w:t>/formulize.css.</w:t>
-      </w:r>
-    </w:p>
-    <w:p>
-      <w:pPr>
-        <w:spacing w:line="240" w:lineRule="auto"/>
-        <w:jc w:val="both"/>
-        <w:rPr>
-          <w:sz w:val="24"/>
-          <w:szCs w:val="24"/>
-        </w:rPr>
-      </w:pPr>
-      <w:r>
-        <w:rPr>
-          <w:sz w:val="24"/>
-          <w:szCs w:val="24"/>
-        </w:rPr>
-        <w:t xml:space="preserve"> </w:t>
-      </w:r>
-    </w:p>
-    <w:p>
-      <w:pPr>
-        <w:spacing w:line="240" w:lineRule="auto"/>
-        <w:jc w:val="both"/>
         <w:rPr>
           <w:b/>
           <w:sz w:val="32"/>
           <w:szCs w:val="32"/>
         </w:rPr>
+        <w:t>Joomla</w:t>
+      </w:r>
+      <w:proofErr w:type="spellEnd"/>
+      <w:r>
+        <w:rPr>
+          <w:sz w:val="24"/>
+          <w:szCs w:val="24"/>
+        </w:rPr>
+        <w:t xml:space="preserve">  </w:t>
+      </w:r>
+    </w:p>
+    <w:p>
+      <w:pPr>
+        <w:spacing w:line="240" w:lineRule="auto"/>
+        <w:jc w:val="both"/>
+        <w:rPr>
+          <w:sz w:val="24"/>
+          <w:szCs w:val="24"/>
+        </w:rPr>
+      </w:pPr>
+      <w:r>
+        <w:rPr>
+          <w:sz w:val="24"/>
+          <w:szCs w:val="24"/>
+        </w:rPr>
+        <w:t>There are</w:t>
+      </w:r>
+      <w:r>
+        <w:rPr>
+          <w:sz w:val="24"/>
+          <w:szCs w:val="24"/>
+        </w:rPr>
+        <w:t xml:space="preserve"> two options for restric</w:t>
+      </w:r>
+      <w:r>
+        <w:rPr>
+          <w:sz w:val="24"/>
+          <w:szCs w:val="24"/>
+        </w:rPr>
+        <w:t>ting the access to a Formulize f</w:t>
+      </w:r>
+      <w:r>
+        <w:rPr>
+          <w:sz w:val="24"/>
+          <w:szCs w:val="24"/>
+        </w:rPr>
+        <w:t xml:space="preserve">orm into </w:t>
+      </w:r>
+      <w:proofErr w:type="spellStart"/>
+      <w:r>
+        <w:rPr>
+          <w:sz w:val="24"/>
+          <w:szCs w:val="24"/>
+        </w:rPr>
+        <w:t>Joomla</w:t>
+      </w:r>
+      <w:proofErr w:type="spellEnd"/>
+      <w:r>
+        <w:rPr>
+          <w:sz w:val="24"/>
+          <w:szCs w:val="24"/>
+        </w:rPr>
+        <w:t xml:space="preserve">. </w:t>
+      </w:r>
+      <w:r>
+        <w:rPr>
+          <w:sz w:val="24"/>
+          <w:szCs w:val="24"/>
+        </w:rPr>
+        <w:t xml:space="preserve"> </w:t>
+      </w:r>
+      <w:r>
+        <w:rPr>
+          <w:sz w:val="24"/>
+          <w:szCs w:val="24"/>
+        </w:rPr>
+        <w:t>The first option is to put Joomla responsible for respecting a</w:t>
+      </w:r>
+      <w:r>
+        <w:rPr>
+          <w:sz w:val="24"/>
+          <w:szCs w:val="24"/>
+        </w:rPr>
+        <w:t>ll permission</w:t>
+      </w:r>
+      <w:r>
+        <w:rPr>
+          <w:sz w:val="24"/>
+          <w:szCs w:val="24"/>
+        </w:rPr>
+        <w:t>s</w:t>
+      </w:r>
+      <w:r>
+        <w:rPr>
+          <w:sz w:val="24"/>
+          <w:szCs w:val="24"/>
+        </w:rPr>
+        <w:t xml:space="preserve"> associated to </w:t>
+      </w:r>
+      <w:r>
+        <w:rPr>
+          <w:sz w:val="24"/>
+          <w:szCs w:val="24"/>
+        </w:rPr>
+        <w:t>the Formulize forms that are displayed on the website.</w:t>
+      </w:r>
+      <w:r>
+        <w:rPr>
+          <w:sz w:val="24"/>
+          <w:szCs w:val="24"/>
+        </w:rPr>
+        <w:t xml:space="preserve"> </w:t>
+      </w:r>
+      <w:r>
+        <w:rPr>
+          <w:sz w:val="24"/>
+          <w:szCs w:val="24"/>
+        </w:rPr>
+        <w:t>The second option</w:t>
+      </w:r>
+      <w:r>
+        <w:rPr>
+          <w:sz w:val="24"/>
+          <w:szCs w:val="24"/>
+        </w:rPr>
+        <w:t xml:space="preserve"> is to let Formulize handle</w:t>
+      </w:r>
+      <w:r>
+        <w:rPr>
+          <w:sz w:val="24"/>
+          <w:szCs w:val="24"/>
+        </w:rPr>
+        <w:t>s</w:t>
+      </w:r>
+      <w:r>
+        <w:rPr>
+          <w:sz w:val="24"/>
+          <w:szCs w:val="24"/>
+        </w:rPr>
+        <w:t xml:space="preserve"> the permissions</w:t>
+      </w:r>
+      <w:r>
+        <w:rPr>
+          <w:sz w:val="24"/>
+          <w:szCs w:val="24"/>
+        </w:rPr>
+        <w:t>.</w:t>
+      </w:r>
+    </w:p>
+    <w:p>
+      <w:pPr>
+        <w:spacing w:line="240" w:lineRule="auto"/>
+        <w:jc w:val="both"/>
+        <w:rPr>
+          <w:sz w:val="24"/>
+          <w:szCs w:val="24"/>
+        </w:rPr>
+      </w:pPr>
+      <w:r>
+        <w:rPr>
+          <w:sz w:val="24"/>
+          <w:szCs w:val="24"/>
+        </w:rPr>
+        <w:t>If the first</w:t>
+      </w:r>
+      <w:r>
+        <w:rPr>
+          <w:sz w:val="24"/>
+          <w:szCs w:val="24"/>
+        </w:rPr>
+        <w:t xml:space="preserve"> option is chosen, the webmaster uses the standard Joomla Access Control List (ACL) to handle all the restrictions. That way, a user having no access to a particular form would not even see the menu associated to the form and would never be able to visit the page where the form is displayed.</w:t>
+      </w:r>
+    </w:p>
+    <w:p>
+      <w:pPr>
+        <w:spacing w:line="240" w:lineRule="auto"/>
+        <w:jc w:val="both"/>
+        <w:rPr>
+          <w:sz w:val="24"/>
+          <w:szCs w:val="24"/>
+        </w:rPr>
+      </w:pPr>
+      <w:r>
+        <w:rPr>
+          <w:sz w:val="24"/>
+          <w:szCs w:val="24"/>
+        </w:rPr>
+        <w:lastRenderedPageBreak/>
+        <w:t>If the second</w:t>
+      </w:r>
+      <w:r>
+        <w:rPr>
+          <w:sz w:val="24"/>
+          <w:szCs w:val="24"/>
+        </w:rPr>
+        <w:t xml:space="preserve"> opt</w:t>
+      </w:r>
+      <w:r>
+        <w:rPr>
+          <w:sz w:val="24"/>
+          <w:szCs w:val="24"/>
+        </w:rPr>
+        <w:t>ion is chosen, the webmaster does no</w:t>
+      </w:r>
+      <w:r>
+        <w:rPr>
+          <w:sz w:val="24"/>
+          <w:szCs w:val="24"/>
+        </w:rPr>
+        <w:t xml:space="preserve">t have to set any Viewing Access Level. That way, a user having no access to a particular form would </w:t>
+      </w:r>
+      <w:r>
+        <w:rPr>
+          <w:sz w:val="24"/>
+          <w:szCs w:val="24"/>
+        </w:rPr>
+        <w:t>still be able to visit the webpage</w:t>
+      </w:r>
+      <w:r>
+        <w:rPr>
+          <w:sz w:val="24"/>
+          <w:szCs w:val="24"/>
+        </w:rPr>
+        <w:t xml:space="preserve"> containing the form</w:t>
+      </w:r>
+      <w:r>
+        <w:rPr>
+          <w:sz w:val="24"/>
+          <w:szCs w:val="24"/>
+        </w:rPr>
+        <w:t xml:space="preserve">, but would </w:t>
+      </w:r>
+      <w:r>
+        <w:rPr>
+          <w:sz w:val="24"/>
+          <w:szCs w:val="24"/>
+        </w:rPr>
+        <w:t>not be able to see the form itself and would get the message "You do not have permission to s</w:t>
+      </w:r>
+      <w:r>
+        <w:rPr>
+          <w:sz w:val="24"/>
+          <w:szCs w:val="24"/>
+        </w:rPr>
+        <w:t>ee that form"</w:t>
+      </w:r>
+      <w:r>
+        <w:rPr>
+          <w:sz w:val="24"/>
+          <w:szCs w:val="24"/>
+        </w:rPr>
+        <w:t>.</w:t>
+      </w:r>
+    </w:p>
+    <w:p>
+      <w:pPr>
+        <w:spacing w:line="240" w:lineRule="auto"/>
+        <w:jc w:val="both"/>
+        <w:rPr>
+          <w:sz w:val="24"/>
+          <w:szCs w:val="24"/>
+        </w:rPr>
+      </w:pPr>
+    </w:p>
+    <w:p>
+      <w:pPr>
+        <w:spacing w:line="240" w:lineRule="auto"/>
+        <w:jc w:val="both"/>
+        <w:rPr>
+          <w:sz w:val="32"/>
+          <w:szCs w:val="32"/>
+        </w:rPr>
       </w:pPr>
       <w:r>
         <w:rPr>
@@ -3073,7 +3074,7 @@
           <w:sz w:val="32"/>
           <w:szCs w:val="32"/>
         </w:rPr>
-        <w:t xml:space="preserve">Section 7: </w:t>
+        <w:t xml:space="preserve">Section 6: </w:t>
       </w:r>
       <w:r>
         <w:rPr>
@@ -3081,6 +3082,155 @@
           <w:sz w:val="32"/>
           <w:szCs w:val="32"/>
         </w:rPr>
+        <w:t>Customization of the appearance of a Formulize form</w:t>
+      </w:r>
+    </w:p>
+    <w:p>
+      <w:pPr>
+        <w:spacing w:line="240" w:lineRule="auto"/>
+        <w:jc w:val="both"/>
+        <w:rPr>
+          <w:sz w:val="24"/>
+          <w:szCs w:val="24"/>
+        </w:rPr>
+      </w:pPr>
+      <w:r>
+        <w:rPr>
+          <w:sz w:val="24"/>
+          <w:szCs w:val="24"/>
+        </w:rPr>
+        <w:t xml:space="preserve">If the general appearance of the form doesn’t suit your Joomla website, it is always possible for </w:t>
+      </w:r>
+      <w:r>
+        <w:rPr>
+          <w:sz w:val="24"/>
+          <w:szCs w:val="24"/>
+        </w:rPr>
+        <w:t xml:space="preserve">an experienced webmaster to modify directly the </w:t>
+      </w:r>
+      <w:r>
+        <w:rPr>
+          <w:sz w:val="24"/>
+          <w:szCs w:val="24"/>
+        </w:rPr>
+        <w:t>e</w:t>
+      </w:r>
+      <w:r>
+        <w:rPr>
+          <w:sz w:val="24"/>
+          <w:szCs w:val="24"/>
+        </w:rPr>
+        <w:t>xtension</w:t>
+      </w:r>
+      <w:r>
+        <w:rPr>
+          <w:sz w:val="24"/>
+          <w:szCs w:val="24"/>
+        </w:rPr>
+        <w:t xml:space="preserve"> style sheet directly. This file can be found at this location:</w:t>
+      </w:r>
+      <w:r>
+        <w:rPr>
+          <w:sz w:val="24"/>
+          <w:szCs w:val="24"/>
+        </w:rPr>
+        <w:t xml:space="preserve"> </w:t>
+      </w:r>
+      <w:proofErr w:type="spellStart"/>
+      <w:r>
+        <w:rPr>
+          <w:sz w:val="24"/>
+          <w:szCs w:val="24"/>
+        </w:rPr>
+        <w:t>your_p</w:t>
+      </w:r>
+      <w:r>
+        <w:rPr>
+          <w:sz w:val="24"/>
+          <w:szCs w:val="24"/>
+        </w:rPr>
+        <w:t>ath</w:t>
+      </w:r>
+      <w:r>
+        <w:rPr>
+          <w:sz w:val="24"/>
+          <w:szCs w:val="24"/>
+        </w:rPr>
+        <w:t>_to_Joomla</w:t>
+      </w:r>
+      <w:proofErr w:type="spellEnd"/>
+      <w:r>
+        <w:rPr>
+          <w:sz w:val="24"/>
+          <w:szCs w:val="24"/>
+        </w:rPr>
+        <w:t>/componen</w:t>
+      </w:r>
+      <w:r>
+        <w:rPr>
+          <w:sz w:val="24"/>
+          <w:szCs w:val="24"/>
+        </w:rPr>
+        <w:t>ts/</w:t>
+      </w:r>
+      <w:proofErr w:type="spellStart"/>
+      <w:r>
+        <w:rPr>
+          <w:sz w:val="24"/>
+          <w:szCs w:val="24"/>
+        </w:rPr>
+        <w:t>com_formulize</w:t>
+      </w:r>
+      <w:proofErr w:type="spellEnd"/>
+      <w:r>
+        <w:rPr>
+          <w:sz w:val="24"/>
+          <w:szCs w:val="24"/>
+        </w:rPr>
+        <w:t>/formulize.css.</w:t>
+      </w:r>
+    </w:p>
+    <w:p>
+      <w:pPr>
+        <w:spacing w:line="240" w:lineRule="auto"/>
+        <w:jc w:val="both"/>
+        <w:rPr>
+          <w:sz w:val="24"/>
+          <w:szCs w:val="24"/>
+        </w:rPr>
+      </w:pPr>
+      <w:r>
+        <w:rPr>
+          <w:sz w:val="24"/>
+          <w:szCs w:val="24"/>
+        </w:rPr>
+        <w:t xml:space="preserve"> </w:t>
+      </w:r>
+    </w:p>
+    <w:p>
+      <w:pPr>
+        <w:spacing w:line="240" w:lineRule="auto"/>
+        <w:jc w:val="both"/>
+        <w:rPr>
+          <w:b/>
+          <w:sz w:val="32"/>
+          <w:szCs w:val="32"/>
+        </w:rPr>
+      </w:pPr>
+      <w:r>
+        <w:rPr>
+          <w:b/>
+          <w:sz w:val="32"/>
+          <w:szCs w:val="32"/>
+        </w:rPr>
+        <w:t xml:space="preserve">Section 7: </w:t>
+      </w:r>
+      <w:r>
+        <w:rPr>
+          <w:b/>
+          <w:sz w:val="32"/>
+          <w:szCs w:val="32"/>
+        </w:rPr>
         <w:t>Notes on User Management Synchronization</w:t>
       </w:r>
     </w:p>
@@ -3098,7 +3248,115 @@
           <w:sz w:val="24"/>
           <w:szCs w:val="24"/>
         </w:rPr>
-        <w:t>As mentioned before, users and user groups created in Joomla will be automatically created in Formulize. Note that the reci</w:t>
+        <w:t>These n</w:t>
+      </w:r>
+      <w:r>
+        <w:rPr>
+          <w:sz w:val="24"/>
+          <w:szCs w:val="24"/>
+        </w:rPr>
+        <w:t>otes only apply if you</w:t>
+      </w:r>
+      <w:r>
+        <w:rPr>
+          <w:sz w:val="24"/>
+          <w:szCs w:val="24"/>
+        </w:rPr>
+        <w:t xml:space="preserve"> decide</w:t>
+      </w:r>
+      <w:r>
+        <w:rPr>
+          <w:sz w:val="24"/>
+          <w:szCs w:val="24"/>
+        </w:rPr>
+        <w:t xml:space="preserve"> to e</w:t>
+      </w:r>
+      <w:r>
+        <w:rPr>
+          <w:sz w:val="24"/>
+          <w:szCs w:val="24"/>
+        </w:rPr>
+        <w:t xml:space="preserve">nable </w:t>
+      </w:r>
+      <w:r>
+        <w:rPr>
+          <w:sz w:val="24"/>
+          <w:szCs w:val="24"/>
+        </w:rPr>
+        <w:t xml:space="preserve">the </w:t>
+      </w:r>
+      <w:r>
+        <w:rPr>
+          <w:sz w:val="24"/>
+          <w:szCs w:val="24"/>
+        </w:rPr>
+        <w:t>Formulize Plug-in and</w:t>
+      </w:r>
+      <w:r>
+        <w:rPr>
+          <w:sz w:val="24"/>
+          <w:szCs w:val="24"/>
+        </w:rPr>
+        <w:t xml:space="preserve"> </w:t>
+      </w:r>
+      <w:r>
+        <w:rPr>
+          <w:sz w:val="24"/>
+          <w:szCs w:val="24"/>
+        </w:rPr>
+        <w:t xml:space="preserve">to </w:t>
+      </w:r>
+      <w:r>
+        <w:rPr>
+          <w:sz w:val="24"/>
+          <w:szCs w:val="24"/>
+        </w:rPr>
+        <w:t>perform the initial sync</w:t>
+      </w:r>
+      <w:r>
+        <w:rPr>
+          <w:sz w:val="24"/>
+          <w:szCs w:val="24"/>
+        </w:rPr>
+        <w:t>hronization</w:t>
+      </w:r>
+      <w:r>
+        <w:rPr>
+          <w:sz w:val="24"/>
+          <w:szCs w:val="24"/>
+        </w:rPr>
+        <w:t xml:space="preserve">.   </w:t>
+      </w:r>
+    </w:p>
+    <w:p>
+      <w:pPr>
+        <w:spacing w:line="240" w:lineRule="auto"/>
+        <w:jc w:val="both"/>
+        <w:rPr>
+          <w:sz w:val="24"/>
+          <w:szCs w:val="24"/>
+        </w:rPr>
+      </w:pPr>
+      <w:r>
+        <w:rPr>
+          <w:sz w:val="24"/>
+          <w:szCs w:val="24"/>
+        </w:rPr>
+        <w:t>As mentioned before,</w:t>
+      </w:r>
+      <w:r>
+        <w:rPr>
+          <w:sz w:val="24"/>
+          <w:szCs w:val="24"/>
+        </w:rPr>
+        <w:t xml:space="preserve"> </w:t>
+      </w:r>
+      <w:r>
+        <w:rPr>
+          <w:sz w:val="24"/>
+          <w:szCs w:val="24"/>
+        </w:rPr>
+        <w:t>users and user groups created in Joomla will be automatically created in Formulize. Note that the reci</w:t>
       </w:r>
       <w:r>
         <w:rPr>
@@ -3126,28 +3384,46 @@
           <w:sz w:val="24"/>
           <w:szCs w:val="24"/>
         </w:rPr>
-        <w:t xml:space="preserve">on Joomla users </w:t>
-      </w:r>
-      <w:r>
-        <w:rPr>
-          <w:sz w:val="24"/>
-          <w:szCs w:val="24"/>
-        </w:rPr>
-        <w:t xml:space="preserve">from </w:t>
-      </w:r>
-      <w:r>
-        <w:rPr>
-          <w:sz w:val="24"/>
-          <w:szCs w:val="24"/>
-        </w:rPr>
-        <w:t xml:space="preserve">Joomla and </w:t>
-      </w:r>
-      <w:r>
-        <w:rPr>
-          <w:sz w:val="24"/>
-          <w:szCs w:val="24"/>
-        </w:rPr>
-        <w:t>Joomla only</w:t>
+        <w:t xml:space="preserve">on </w:t>
+      </w:r>
+      <w:proofErr w:type="spellStart"/>
+      <w:r>
+        <w:rPr>
+          <w:sz w:val="24"/>
+          <w:szCs w:val="24"/>
+        </w:rPr>
+        <w:t>Joomla</w:t>
+      </w:r>
+      <w:proofErr w:type="spellEnd"/>
+      <w:r>
+        <w:rPr>
+          <w:sz w:val="24"/>
+          <w:szCs w:val="24"/>
+        </w:rPr>
+        <w:t xml:space="preserve"> users </w:t>
+      </w:r>
+      <w:r>
+        <w:rPr>
+          <w:sz w:val="24"/>
+          <w:szCs w:val="24"/>
+        </w:rPr>
+        <w:t xml:space="preserve">only from the </w:t>
+      </w:r>
+      <w:proofErr w:type="spellStart"/>
+      <w:r>
+        <w:rPr>
+          <w:sz w:val="24"/>
+          <w:szCs w:val="24"/>
+        </w:rPr>
+        <w:t>Joomla</w:t>
+      </w:r>
+      <w:proofErr w:type="spellEnd"/>
+      <w:r>
+        <w:rPr>
+          <w:sz w:val="24"/>
+          <w:szCs w:val="24"/>
+        </w:rPr>
+        <w:t xml:space="preserve"> system</w:t>
       </w:r>
       <w:r>
         <w:rPr>
@@ -3175,21 +3451,111 @@
           <w:sz w:val="24"/>
           <w:szCs w:val="24"/>
         </w:rPr>
-        <w:t xml:space="preserve">ps that was created through </w:t>
-      </w:r>
-      <w:r>
-        <w:rPr>
-          <w:sz w:val="24"/>
-          <w:szCs w:val="24"/>
-        </w:rPr>
-        <w:t>Joomla should be performed from the Formulize system. If that basic rule is not respected, u</w:t>
-      </w:r>
-      <w:r>
-        <w:rPr>
-          <w:sz w:val="24"/>
-          <w:szCs w:val="24"/>
-        </w:rPr>
-        <w:t>npredictable results may occur.</w:t>
+        <w:t>p</w:t>
+      </w:r>
+      <w:r>
+        <w:rPr>
+          <w:sz w:val="24"/>
+          <w:szCs w:val="24"/>
+        </w:rPr>
+        <w:t xml:space="preserve"> that was created through </w:t>
+      </w:r>
+      <w:r>
+        <w:rPr>
+          <w:sz w:val="24"/>
+          <w:szCs w:val="24"/>
+        </w:rPr>
+        <w:t>Joomla should be performed from the Formulize sys</w:t>
+      </w:r>
+      <w:r>
+        <w:rPr>
+          <w:sz w:val="24"/>
+          <w:szCs w:val="24"/>
+        </w:rPr>
+        <w:t xml:space="preserve">tem. </w:t>
+      </w:r>
+    </w:p>
+    <w:p>
+      <w:pPr>
+        <w:spacing w:line="240" w:lineRule="auto"/>
+        <w:jc w:val="both"/>
+        <w:rPr>
+          <w:sz w:val="24"/>
+          <w:szCs w:val="24"/>
+        </w:rPr>
+      </w:pPr>
+      <w:r>
+        <w:rPr>
+          <w:sz w:val="24"/>
+          <w:szCs w:val="24"/>
+        </w:rPr>
+        <w:t>If, for some reason, the webmaster wish to conduct activities in Formulize that are totally unrelated to Joomla, it is s</w:t>
+      </w:r>
+      <w:r>
+        <w:rPr>
+          <w:sz w:val="24"/>
+          <w:szCs w:val="24"/>
+        </w:rPr>
+        <w:t>till possible. I</w:t>
+      </w:r>
+      <w:r>
+        <w:rPr>
+          <w:sz w:val="24"/>
+          <w:szCs w:val="24"/>
+        </w:rPr>
+        <w:t xml:space="preserve">n that </w:t>
+      </w:r>
+      <w:r>
+        <w:rPr>
+          <w:sz w:val="24"/>
+          <w:szCs w:val="24"/>
+        </w:rPr>
+        <w:t xml:space="preserve">situation, this should be </w:t>
+      </w:r>
+      <w:r>
+        <w:rPr>
+          <w:sz w:val="24"/>
+          <w:szCs w:val="24"/>
+        </w:rPr>
+        <w:t>very clear to the webmaster which users and user groups belong exclusively to Formulize and which users and user groups are s</w:t>
+      </w:r>
+      <w:r>
+        <w:rPr>
+          <w:sz w:val="24"/>
+          <w:szCs w:val="24"/>
+        </w:rPr>
+        <w:t xml:space="preserve">hared between the two systems. </w:t>
+      </w:r>
+    </w:p>
+    <w:p>
+      <w:pPr>
+        <w:spacing w:line="240" w:lineRule="auto"/>
+        <w:jc w:val="both"/>
+        <w:rPr>
+          <w:sz w:val="24"/>
+          <w:szCs w:val="24"/>
+        </w:rPr>
+      </w:pPr>
+      <w:r>
+        <w:rPr>
+          <w:sz w:val="24"/>
+          <w:szCs w:val="24"/>
+        </w:rPr>
+        <w:t>I</w:t>
+      </w:r>
+      <w:r>
+        <w:rPr>
+          <w:sz w:val="24"/>
+          <w:szCs w:val="24"/>
+        </w:rPr>
+        <w:t>n order to use the system adequately</w:t>
+      </w:r>
+      <w:r>
+        <w:rPr>
+          <w:sz w:val="24"/>
+          <w:szCs w:val="24"/>
+        </w:rPr>
+        <w:t>,</w:t>
       </w:r>
       <w:r>
         <w:rPr>
@@ -3198,96 +3564,6 @@
         </w:rPr>
         <w:t xml:space="preserve"> </w:t>
       </w:r>
-    </w:p>
-    <w:p>
-      <w:pPr>
-        <w:spacing w:line="240" w:lineRule="auto"/>
-        <w:jc w:val="both"/>
-        <w:rPr>
-          <w:sz w:val="24"/>
-          <w:szCs w:val="24"/>
-        </w:rPr>
-      </w:pPr>
-      <w:r>
-        <w:rPr>
-          <w:sz w:val="24"/>
-          <w:szCs w:val="24"/>
-        </w:rPr>
-        <w:t>If, for some reason, the webmaster wish to conduct activities in Formulize that are totally unrelated to Joomla, it is s</w:t>
-      </w:r>
-      <w:r>
-        <w:rPr>
-          <w:sz w:val="24"/>
-          <w:szCs w:val="24"/>
-        </w:rPr>
-        <w:t>till possible. I</w:t>
-      </w:r>
-      <w:r>
-        <w:rPr>
-          <w:sz w:val="24"/>
-          <w:szCs w:val="24"/>
-        </w:rPr>
-        <w:t xml:space="preserve">n that </w:t>
-      </w:r>
-      <w:r>
-        <w:rPr>
-          <w:sz w:val="24"/>
-          <w:szCs w:val="24"/>
-        </w:rPr>
-        <w:t xml:space="preserve">situation, this should be </w:t>
-      </w:r>
-      <w:r>
-        <w:rPr>
-          <w:sz w:val="24"/>
-          <w:szCs w:val="24"/>
-        </w:rPr>
-        <w:t>very clear to the webmaster which users and user groups belong exclusively to Formulize and which users and user groups are s</w:t>
-      </w:r>
-      <w:r>
-        <w:rPr>
-          <w:sz w:val="24"/>
-          <w:szCs w:val="24"/>
-        </w:rPr>
-        <w:t xml:space="preserve">hared between the two systems. </w:t>
-      </w:r>
-    </w:p>
-    <w:p>
-      <w:pPr>
-        <w:spacing w:line="240" w:lineRule="auto"/>
-        <w:jc w:val="both"/>
-        <w:rPr>
-          <w:sz w:val="24"/>
-          <w:szCs w:val="24"/>
-        </w:rPr>
-      </w:pPr>
-      <w:r>
-        <w:rPr>
-          <w:sz w:val="24"/>
-          <w:szCs w:val="24"/>
-        </w:rPr>
-        <w:t>I</w:t>
-      </w:r>
-      <w:r>
-        <w:rPr>
-          <w:sz w:val="24"/>
-          <w:szCs w:val="24"/>
-        </w:rPr>
-        <w:t>n order to use the system adequately</w:t>
-      </w:r>
-      <w:r>
-        <w:rPr>
-          <w:sz w:val="24"/>
-          <w:szCs w:val="24"/>
-        </w:rPr>
-        <w:t>,</w:t>
-      </w:r>
-      <w:r>
-        <w:rPr>
-          <w:sz w:val="24"/>
-          <w:szCs w:val="24"/>
-        </w:rPr>
-        <w:t xml:space="preserve"> </w:t>
-      </w:r>
       <w:r>
         <w:rPr>
           <w:sz w:val="24"/>
@@ -3321,7 +3597,7 @@
           <w:sz w:val="24"/>
           <w:szCs w:val="24"/>
         </w:rPr>
-        <w:t>:</w:t>
+        <w:t>.</w:t>
       </w:r>
       <w:r>
         <w:rPr>
@@ -3350,35 +3626,7 @@
           <w:sz w:val="24"/>
           <w:szCs w:val="24"/>
         </w:rPr>
-        <w:t xml:space="preserve">The three </w:t>
-      </w:r>
-      <w:r>
-        <w:rPr>
-          <w:sz w:val="24"/>
-          <w:szCs w:val="24"/>
-        </w:rPr>
-        <w:t xml:space="preserve">Joomla </w:t>
-      </w:r>
-      <w:r>
-        <w:rPr>
-          <w:sz w:val="24"/>
-          <w:szCs w:val="24"/>
-        </w:rPr>
-        <w:t xml:space="preserve">basics groups Public, Registered and Super Users will </w:t>
-      </w:r>
-      <w:r>
-        <w:rPr>
-          <w:sz w:val="24"/>
-          <w:szCs w:val="24"/>
-        </w:rPr>
-        <w:t xml:space="preserve">exist in both </w:t>
-      </w:r>
-      <w:r>
-        <w:rPr>
-          <w:sz w:val="24"/>
-          <w:szCs w:val="24"/>
-        </w:rPr>
-        <w:t>systems</w:t>
+        <w:t>Each</w:t>
       </w:r>
       <w:r>
         <w:rPr>
@@ -3387,27 +3635,15 @@
         </w:rPr>
         <w:t xml:space="preserve"> </w:t>
       </w:r>
-      <w:r>
-        <w:rPr>
-          <w:sz w:val="24"/>
-          <w:szCs w:val="24"/>
-        </w:rPr>
-        <w:t xml:space="preserve">and </w:t>
-      </w:r>
-      <w:r>
-        <w:rPr>
-          <w:sz w:val="24"/>
-          <w:szCs w:val="24"/>
-        </w:rPr>
-        <w:t>will be directly mapped</w:t>
-      </w:r>
-      <w:r>
-        <w:rPr>
-          <w:sz w:val="24"/>
-          <w:szCs w:val="24"/>
-        </w:rPr>
-        <w:t>. Furthermore, they</w:t>
-      </w:r>
+      <w:proofErr w:type="spellStart"/>
+      <w:r>
+        <w:rPr>
+          <w:sz w:val="24"/>
+          <w:szCs w:val="24"/>
+        </w:rPr>
+        <w:t>Joomla</w:t>
+      </w:r>
+      <w:proofErr w:type="spellEnd"/>
       <w:r>
         <w:rPr>
           <w:sz w:val="24"/>
@@ -3420,29 +3656,28 @@
           <w:sz w:val="24"/>
           <w:szCs w:val="24"/>
         </w:rPr>
-        <w:t xml:space="preserve">will </w:t>
-      </w:r>
-      <w:r>
-        <w:rPr>
-          <w:sz w:val="24"/>
-          <w:szCs w:val="24"/>
-        </w:rPr>
-        <w:t>have the same name</w:t>
-      </w:r>
-      <w:r>
-        <w:rPr>
-          <w:sz w:val="24"/>
-          <w:szCs w:val="24"/>
-        </w:rPr>
-        <w:t xml:space="preserve">. </w:t>
-      </w:r>
-      <w:r>
-        <w:rPr>
-          <w:color w:val="FF0000"/>
-          <w:sz w:val="16"/>
-          <w:szCs w:val="16"/>
-        </w:rPr>
-        <w:t>(If this is what you decide!)</w:t>
+        <w:t>group</w:t>
+      </w:r>
+      <w:r>
+        <w:rPr>
+          <w:sz w:val="24"/>
+          <w:szCs w:val="24"/>
+        </w:rPr>
+        <w:t xml:space="preserve"> </w:t>
+      </w:r>
+      <w:r>
+        <w:rPr>
+          <w:sz w:val="24"/>
+          <w:szCs w:val="24"/>
+        </w:rPr>
+        <w:t>will be mapped t</w:t>
+      </w:r>
+      <w:r>
+        <w:rPr>
+          <w:sz w:val="24"/>
+          <w:szCs w:val="24"/>
+        </w:rPr>
+        <w:t>o exactly one group in Formulize.</w:t>
       </w:r>
     </w:p>
     <w:p>
@@ -3464,22 +3699,177 @@
           <w:sz w:val="24"/>
           <w:szCs w:val="24"/>
         </w:rPr>
-        <w:t xml:space="preserve">All Joomla users </w:t>
-      </w:r>
-      <w:r>
-        <w:rPr>
-          <w:sz w:val="24"/>
-          <w:szCs w:val="24"/>
-        </w:rPr>
-        <w:t xml:space="preserve">will be mapped to exactly one user in Formulize, except for the Super User. </w:t>
-      </w:r>
-      <w:r>
-        <w:rPr>
-          <w:color w:val="FF0000"/>
-          <w:sz w:val="16"/>
-          <w:szCs w:val="16"/>
-        </w:rPr>
-        <w:t>(If this is what you decide!)</w:t>
+        <w:t xml:space="preserve">The three </w:t>
+      </w:r>
+      <w:proofErr w:type="spellStart"/>
+      <w:r>
+        <w:rPr>
+          <w:sz w:val="24"/>
+          <w:szCs w:val="24"/>
+        </w:rPr>
+        <w:t>Joomla</w:t>
+      </w:r>
+      <w:proofErr w:type="spellEnd"/>
+      <w:r>
+        <w:rPr>
+          <w:sz w:val="24"/>
+          <w:szCs w:val="24"/>
+        </w:rPr>
+        <w:t xml:space="preserve"> </w:t>
+      </w:r>
+      <w:r>
+        <w:rPr>
+          <w:sz w:val="24"/>
+          <w:szCs w:val="24"/>
+        </w:rPr>
+        <w:t>basic</w:t>
+      </w:r>
+      <w:r>
+        <w:rPr>
+          <w:sz w:val="24"/>
+          <w:szCs w:val="24"/>
+        </w:rPr>
+        <w:t xml:space="preserve"> groups </w:t>
+      </w:r>
+      <w:r>
+        <w:rPr>
+          <w:sz w:val="24"/>
+          <w:szCs w:val="24"/>
+        </w:rPr>
+        <w:t>(</w:t>
+      </w:r>
+      <w:r>
+        <w:rPr>
+          <w:sz w:val="24"/>
+          <w:szCs w:val="24"/>
+        </w:rPr>
+        <w:t>Public, Registered and Super Users</w:t>
+      </w:r>
+      <w:r>
+        <w:rPr>
+          <w:sz w:val="24"/>
+          <w:szCs w:val="24"/>
+        </w:rPr>
+        <w:t>)</w:t>
+      </w:r>
+      <w:r>
+        <w:rPr>
+          <w:sz w:val="24"/>
+          <w:szCs w:val="24"/>
+        </w:rPr>
+        <w:t xml:space="preserve"> will </w:t>
+      </w:r>
+      <w:r>
+        <w:rPr>
+          <w:sz w:val="24"/>
+          <w:szCs w:val="24"/>
+        </w:rPr>
+        <w:t xml:space="preserve">exist in both </w:t>
+      </w:r>
+      <w:r>
+        <w:rPr>
+          <w:sz w:val="24"/>
+          <w:szCs w:val="24"/>
+        </w:rPr>
+        <w:t>systems</w:t>
+      </w:r>
+      <w:r>
+        <w:rPr>
+          <w:sz w:val="24"/>
+          <w:szCs w:val="24"/>
+        </w:rPr>
+        <w:t>,</w:t>
+      </w:r>
+      <w:r>
+        <w:rPr>
+          <w:sz w:val="24"/>
+          <w:szCs w:val="24"/>
+        </w:rPr>
+        <w:t xml:space="preserve"> </w:t>
+      </w:r>
+      <w:r>
+        <w:rPr>
+          <w:sz w:val="24"/>
+          <w:szCs w:val="24"/>
+        </w:rPr>
+        <w:t>will b</w:t>
+      </w:r>
+      <w:r>
+        <w:rPr>
+          <w:sz w:val="24"/>
+          <w:szCs w:val="24"/>
+        </w:rPr>
+        <w:t>e directly mapped</w:t>
+      </w:r>
+      <w:r>
+        <w:rPr>
+          <w:sz w:val="24"/>
+          <w:szCs w:val="24"/>
+        </w:rPr>
+        <w:t xml:space="preserve"> and will play the same role</w:t>
+      </w:r>
+      <w:r>
+        <w:rPr>
+          <w:sz w:val="24"/>
+          <w:szCs w:val="24"/>
+        </w:rPr>
+        <w:t xml:space="preserve">. Furthermore, </w:t>
+      </w:r>
+      <w:r>
+        <w:rPr>
+          <w:sz w:val="24"/>
+          <w:szCs w:val="24"/>
+        </w:rPr>
+        <w:t xml:space="preserve">they </w:t>
+      </w:r>
+      <w:r>
+        <w:rPr>
+          <w:sz w:val="24"/>
+          <w:szCs w:val="24"/>
+        </w:rPr>
+        <w:t xml:space="preserve">will </w:t>
+      </w:r>
+      <w:r>
+        <w:rPr>
+          <w:sz w:val="24"/>
+          <w:szCs w:val="24"/>
+        </w:rPr>
+        <w:t>have the same name</w:t>
+      </w:r>
+      <w:r>
+        <w:rPr>
+          <w:sz w:val="24"/>
+          <w:szCs w:val="24"/>
+        </w:rPr>
+        <w:t xml:space="preserve">. </w:t>
+      </w:r>
+      <w:r>
+        <w:rPr>
+          <w:sz w:val="24"/>
+          <w:szCs w:val="24"/>
+        </w:rPr>
+        <w:t xml:space="preserve"> This implie</w:t>
+      </w:r>
+      <w:r>
+        <w:rPr>
+          <w:sz w:val="24"/>
+          <w:szCs w:val="24"/>
+        </w:rPr>
+        <w:t>s that the names of the three basic groups in Formulize will be renamed</w:t>
+      </w:r>
+      <w:r>
+        <w:rPr>
+          <w:sz w:val="24"/>
+          <w:szCs w:val="24"/>
+        </w:rPr>
+        <w:t xml:space="preserve"> accordingly</w:t>
+      </w:r>
+      <w:r>
+        <w:rPr>
+          <w:sz w:val="24"/>
+          <w:szCs w:val="24"/>
+        </w:rPr>
+        <w:t>.</w:t>
       </w:r>
     </w:p>
     <w:p>
@@ -3501,43 +3891,51 @@
           <w:sz w:val="24"/>
           <w:szCs w:val="24"/>
         </w:rPr>
-        <w:t xml:space="preserve">Each system will have its own Super User, but those two </w:t>
-      </w:r>
-      <w:r>
-        <w:rPr>
-          <w:sz w:val="24"/>
-          <w:szCs w:val="24"/>
-        </w:rPr>
-        <w:t>Super U</w:t>
-      </w:r>
-      <w:r>
-        <w:rPr>
-          <w:sz w:val="24"/>
-          <w:szCs w:val="24"/>
-        </w:rPr>
-        <w:t>sers will belong to the exact same group</w:t>
-      </w:r>
-      <w:r>
-        <w:rPr>
-          <w:sz w:val="24"/>
-          <w:szCs w:val="24"/>
-        </w:rPr>
-        <w:t>, the group of Super Users</w:t>
-      </w:r>
-      <w:r>
-        <w:rPr>
-          <w:sz w:val="24"/>
-          <w:szCs w:val="24"/>
-        </w:rPr>
-        <w:t xml:space="preserve">. </w:t>
-      </w:r>
-      <w:r>
-        <w:rPr>
-          <w:color w:val="FF0000"/>
-          <w:sz w:val="16"/>
-          <w:szCs w:val="16"/>
-        </w:rPr>
-        <w:t>(If this is what you decide!)</w:t>
+        <w:t xml:space="preserve">Each </w:t>
+      </w:r>
+      <w:proofErr w:type="spellStart"/>
+      <w:r>
+        <w:rPr>
+          <w:sz w:val="24"/>
+          <w:szCs w:val="24"/>
+        </w:rPr>
+        <w:t>Joomla</w:t>
+      </w:r>
+      <w:proofErr w:type="spellEnd"/>
+      <w:r>
+        <w:rPr>
+          <w:sz w:val="24"/>
+          <w:szCs w:val="24"/>
+        </w:rPr>
+        <w:t xml:space="preserve"> user</w:t>
+      </w:r>
+      <w:r>
+        <w:rPr>
+          <w:sz w:val="24"/>
+          <w:szCs w:val="24"/>
+        </w:rPr>
+        <w:t xml:space="preserve"> </w:t>
+      </w:r>
+      <w:r>
+        <w:rPr>
+          <w:sz w:val="24"/>
+          <w:szCs w:val="24"/>
+        </w:rPr>
+        <w:t>will be mapped t</w:t>
+      </w:r>
+      <w:r>
+        <w:rPr>
+          <w:sz w:val="24"/>
+          <w:szCs w:val="24"/>
+        </w:rPr>
+        <w:t>o exactly one user in Formulize</w:t>
+      </w:r>
+      <w:r>
+        <w:rPr>
+          <w:sz w:val="24"/>
+          <w:szCs w:val="24"/>
+        </w:rPr>
+        <w:t>.</w:t>
       </w:r>
     </w:p>
     <w:p>
@@ -3559,37 +3957,24 @@
           <w:sz w:val="24"/>
           <w:szCs w:val="24"/>
         </w:rPr>
-        <w:lastRenderedPageBreak/>
-        <w:t>Whi</w:t>
-      </w:r>
-      <w:r>
-        <w:rPr>
-          <w:sz w:val="24"/>
-          <w:szCs w:val="24"/>
-        </w:rPr>
-        <w:t>le there is a direct corresponde</w:t>
-      </w:r>
-      <w:r>
-        <w:rPr>
-          <w:sz w:val="24"/>
-          <w:szCs w:val="24"/>
-        </w:rPr>
-        <w:t>nce between the users and the user groups in both systems, it is important to understand that there is no direct correspondence between the permissions gra</w:t>
-      </w:r>
-      <w:r>
-        <w:rPr>
-          <w:sz w:val="24"/>
-          <w:szCs w:val="24"/>
-        </w:rPr>
-        <w:t>nted to each group. The spec</w:t>
-      </w:r>
-      <w:r>
-        <w:rPr>
-          <w:sz w:val="24"/>
-          <w:szCs w:val="24"/>
-        </w:rPr>
-        <w:t>ific permissions associated to</w:t>
-      </w:r>
+        <w:t xml:space="preserve">The initial Super User </w:t>
+      </w:r>
+      <w:r>
+        <w:rPr>
+          <w:sz w:val="24"/>
+          <w:szCs w:val="24"/>
+        </w:rPr>
+        <w:t xml:space="preserve">in </w:t>
+      </w:r>
+      <w:proofErr w:type="spellStart"/>
+      <w:r>
+        <w:rPr>
+          <w:sz w:val="24"/>
+          <w:szCs w:val="24"/>
+        </w:rPr>
+        <w:t>Joomla</w:t>
+      </w:r>
+      <w:proofErr w:type="spellEnd"/>
       <w:r>
         <w:rPr>
           <w:sz w:val="24"/>
@@ -3602,42 +3987,135 @@
           <w:sz w:val="24"/>
           <w:szCs w:val="24"/>
         </w:rPr>
-        <w:t xml:space="preserve">each group in </w:t>
-      </w:r>
-      <w:r>
-        <w:rPr>
-          <w:sz w:val="24"/>
-          <w:szCs w:val="24"/>
-        </w:rPr>
-        <w:t>both systems need to be set separately and manually</w:t>
-      </w:r>
-      <w:r>
-        <w:rPr>
-          <w:sz w:val="24"/>
-          <w:szCs w:val="24"/>
-        </w:rPr>
-        <w:t xml:space="preserve"> by the</w:t>
-      </w:r>
-      <w:r>
-        <w:rPr>
-          <w:sz w:val="24"/>
-          <w:szCs w:val="24"/>
-        </w:rPr>
-        <w:t xml:space="preserve"> Super User</w:t>
-      </w:r>
-      <w:r>
-        <w:rPr>
-          <w:sz w:val="24"/>
-          <w:szCs w:val="24"/>
-        </w:rPr>
-        <w:t>s</w:t>
-      </w:r>
-      <w:r>
-        <w:rPr>
-          <w:sz w:val="24"/>
-          <w:szCs w:val="24"/>
-        </w:rPr>
-        <w:t xml:space="preserve">. </w:t>
+        <w:t xml:space="preserve">will </w:t>
+      </w:r>
+      <w:r>
+        <w:rPr>
+          <w:sz w:val="24"/>
+          <w:szCs w:val="24"/>
+        </w:rPr>
+        <w:t xml:space="preserve">also </w:t>
+      </w:r>
+      <w:r>
+        <w:rPr>
+          <w:sz w:val="24"/>
+          <w:szCs w:val="24"/>
+        </w:rPr>
+        <w:t xml:space="preserve">be mapped the same way. This </w:t>
+      </w:r>
+      <w:r>
+        <w:rPr>
+          <w:sz w:val="24"/>
+          <w:szCs w:val="24"/>
+        </w:rPr>
+        <w:t>implies</w:t>
+      </w:r>
+      <w:r>
+        <w:rPr>
+          <w:sz w:val="24"/>
+          <w:szCs w:val="24"/>
+        </w:rPr>
+        <w:t xml:space="preserve"> that </w:t>
+      </w:r>
+      <w:r>
+        <w:rPr>
+          <w:sz w:val="24"/>
+          <w:szCs w:val="24"/>
+        </w:rPr>
+        <w:t xml:space="preserve">the </w:t>
+      </w:r>
+      <w:r>
+        <w:rPr>
+          <w:sz w:val="24"/>
+          <w:szCs w:val="24"/>
+        </w:rPr>
+        <w:t>Formulize</w:t>
+      </w:r>
+      <w:r>
+        <w:rPr>
+          <w:sz w:val="24"/>
+          <w:szCs w:val="24"/>
+        </w:rPr>
+        <w:t xml:space="preserve"> system</w:t>
+      </w:r>
+      <w:r>
+        <w:rPr>
+          <w:sz w:val="24"/>
+          <w:szCs w:val="24"/>
+        </w:rPr>
+        <w:t xml:space="preserve"> will count</w:t>
+      </w:r>
+      <w:r>
+        <w:rPr>
+          <w:sz w:val="24"/>
+          <w:szCs w:val="24"/>
+        </w:rPr>
+        <w:t xml:space="preserve"> at least two Super Users:</w:t>
+      </w:r>
+      <w:r>
+        <w:rPr>
+          <w:sz w:val="24"/>
+          <w:szCs w:val="24"/>
+        </w:rPr>
+        <w:t xml:space="preserve"> </w:t>
+      </w:r>
+      <w:r>
+        <w:rPr>
+          <w:sz w:val="24"/>
+          <w:szCs w:val="24"/>
+        </w:rPr>
+        <w:t xml:space="preserve"> </w:t>
+      </w:r>
+      <w:r>
+        <w:rPr>
+          <w:sz w:val="24"/>
+          <w:szCs w:val="24"/>
+        </w:rPr>
+        <w:t>the original Formulize W</w:t>
+      </w:r>
+      <w:r>
+        <w:rPr>
+          <w:sz w:val="24"/>
+          <w:szCs w:val="24"/>
+        </w:rPr>
+        <w:t xml:space="preserve">ebmaster and the </w:t>
+      </w:r>
+      <w:proofErr w:type="spellStart"/>
+      <w:r>
+        <w:rPr>
+          <w:sz w:val="24"/>
+          <w:szCs w:val="24"/>
+        </w:rPr>
+        <w:t>Joomla</w:t>
+      </w:r>
+      <w:proofErr w:type="spellEnd"/>
+      <w:r>
+        <w:rPr>
+          <w:sz w:val="24"/>
+          <w:szCs w:val="24"/>
+        </w:rPr>
+        <w:t xml:space="preserve"> </w:t>
+      </w:r>
+      <w:r>
+        <w:rPr>
+          <w:sz w:val="24"/>
+          <w:szCs w:val="24"/>
+        </w:rPr>
+        <w:t>S</w:t>
+      </w:r>
+      <w:r>
+        <w:rPr>
+          <w:sz w:val="24"/>
+          <w:szCs w:val="24"/>
+        </w:rPr>
+        <w:t>uper User</w:t>
+      </w:r>
+      <w:r>
+        <w:rPr>
+          <w:sz w:val="24"/>
+          <w:szCs w:val="24"/>
+        </w:rPr>
+        <w:t>.</w:t>
       </w:r>
     </w:p>
     <w:p>
@@ -3659,7 +4137,84 @@
           <w:sz w:val="24"/>
           <w:szCs w:val="24"/>
         </w:rPr>
-        <w:t xml:space="preserve">When a user will log into the Joomla system, that user will be automatically logged into the Formulize system using single sign-on. </w:t>
+        <w:t>Whi</w:t>
+      </w:r>
+      <w:r>
+        <w:rPr>
+          <w:sz w:val="24"/>
+          <w:szCs w:val="24"/>
+        </w:rPr>
+        <w:t>le there is a direct corresponde</w:t>
+      </w:r>
+      <w:r>
+        <w:rPr>
+          <w:sz w:val="24"/>
+          <w:szCs w:val="24"/>
+        </w:rPr>
+        <w:t>nce between the users and the user groups in both systems, it is important to understand that there is no direct correspondence between the permissions gra</w:t>
+      </w:r>
+      <w:r>
+        <w:rPr>
+          <w:sz w:val="24"/>
+          <w:szCs w:val="24"/>
+        </w:rPr>
+        <w:t>nted to each group. The spec</w:t>
+      </w:r>
+      <w:r>
+        <w:rPr>
+          <w:sz w:val="24"/>
+          <w:szCs w:val="24"/>
+        </w:rPr>
+        <w:t>ific permissions associated to</w:t>
+      </w:r>
+      <w:r>
+        <w:rPr>
+          <w:sz w:val="24"/>
+          <w:szCs w:val="24"/>
+        </w:rPr>
+        <w:t xml:space="preserve"> </w:t>
+      </w:r>
+      <w:r>
+        <w:rPr>
+          <w:sz w:val="24"/>
+          <w:szCs w:val="24"/>
+        </w:rPr>
+        <w:t xml:space="preserve">each group in </w:t>
+      </w:r>
+      <w:r>
+        <w:rPr>
+          <w:sz w:val="24"/>
+          <w:szCs w:val="24"/>
+        </w:rPr>
+        <w:t>both systems need to be set separately and manually</w:t>
+      </w:r>
+      <w:r>
+        <w:rPr>
+          <w:sz w:val="24"/>
+          <w:szCs w:val="24"/>
+        </w:rPr>
+        <w:t xml:space="preserve"> by the</w:t>
+      </w:r>
+      <w:r>
+        <w:rPr>
+          <w:sz w:val="24"/>
+          <w:szCs w:val="24"/>
+        </w:rPr>
+        <w:t xml:space="preserve"> Super User</w:t>
+      </w:r>
+      <w:r>
+        <w:rPr>
+          <w:sz w:val="24"/>
+          <w:szCs w:val="24"/>
+        </w:rPr>
+        <w:t>s</w:t>
+      </w:r>
+      <w:r>
+        <w:rPr>
+          <w:sz w:val="24"/>
+          <w:szCs w:val="24"/>
+        </w:rPr>
+        <w:t xml:space="preserve">. </w:t>
       </w:r>
     </w:p>
     <w:p>
@@ -3681,77 +4236,8 @@
           <w:sz w:val="24"/>
           <w:szCs w:val="24"/>
         </w:rPr>
-        <w:t>User</w:t>
-      </w:r>
-      <w:r>
-        <w:rPr>
-          <w:sz w:val="24"/>
-          <w:szCs w:val="24"/>
-        </w:rPr>
-        <w:t>s</w:t>
-      </w:r>
-      <w:r>
-        <w:rPr>
-          <w:sz w:val="24"/>
-          <w:szCs w:val="24"/>
-        </w:rPr>
-        <w:t xml:space="preserve"> created through Joomla wil</w:t>
-      </w:r>
-      <w:r>
-        <w:rPr>
-          <w:sz w:val="24"/>
-          <w:szCs w:val="24"/>
-        </w:rPr>
-        <w:t xml:space="preserve">l have access to Formulize </w:t>
-      </w:r>
-      <w:r>
-        <w:rPr>
-          <w:sz w:val="24"/>
-          <w:szCs w:val="24"/>
-        </w:rPr>
-        <w:t>through Joomla</w:t>
-      </w:r>
-      <w:r>
-        <w:rPr>
-          <w:sz w:val="24"/>
-          <w:szCs w:val="24"/>
-        </w:rPr>
-        <w:t xml:space="preserve"> and single sign-on</w:t>
-      </w:r>
-      <w:r>
-        <w:rPr>
-          <w:sz w:val="24"/>
-          <w:szCs w:val="24"/>
-        </w:rPr>
-        <w:t xml:space="preserve"> only. They </w:t>
-      </w:r>
-      <w:r>
-        <w:rPr>
-          <w:sz w:val="24"/>
-          <w:szCs w:val="24"/>
-        </w:rPr>
-        <w:t xml:space="preserve">will not have any </w:t>
-      </w:r>
-      <w:r>
-        <w:rPr>
-          <w:sz w:val="24"/>
-          <w:szCs w:val="24"/>
-        </w:rPr>
-        <w:t xml:space="preserve">Formulize </w:t>
-      </w:r>
-      <w:r>
-        <w:rPr>
-          <w:sz w:val="24"/>
-          <w:szCs w:val="24"/>
-        </w:rPr>
-        <w:t>password associated to them</w:t>
-      </w:r>
-      <w:r>
-        <w:rPr>
-          <w:sz w:val="24"/>
-          <w:szCs w:val="24"/>
-        </w:rPr>
-        <w:t>.</w:t>
+        <w:lastRenderedPageBreak/>
+        <w:t xml:space="preserve">When a user will log into the Joomla system, that user will be automatically logged into the Formulize system using single sign-on. </w:t>
       </w:r>
     </w:p>
     <w:p>
@@ -3773,35 +4259,91 @@
           <w:sz w:val="24"/>
           <w:szCs w:val="24"/>
         </w:rPr>
-        <w:t>The g</w:t>
-      </w:r>
-      <w:r>
-        <w:rPr>
-          <w:sz w:val="24"/>
-          <w:szCs w:val="24"/>
-        </w:rPr>
-        <w:t xml:space="preserve">roup inheritance </w:t>
-      </w:r>
-      <w:r>
-        <w:rPr>
-          <w:sz w:val="24"/>
-          <w:szCs w:val="24"/>
-        </w:rPr>
-        <w:t xml:space="preserve">structure in Joomla </w:t>
-      </w:r>
-      <w:r>
-        <w:rPr>
-          <w:sz w:val="24"/>
-          <w:szCs w:val="24"/>
-        </w:rPr>
-        <w:t>is respected</w:t>
-      </w:r>
-      <w:r>
-        <w:rPr>
-          <w:sz w:val="24"/>
-          <w:szCs w:val="24"/>
-        </w:rPr>
-        <w:t xml:space="preserve"> and transmitted in Formulize.</w:t>
+        <w:t>User</w:t>
+      </w:r>
+      <w:r>
+        <w:rPr>
+          <w:sz w:val="24"/>
+          <w:szCs w:val="24"/>
+        </w:rPr>
+        <w:t>s</w:t>
+      </w:r>
+      <w:r>
+        <w:rPr>
+          <w:sz w:val="24"/>
+          <w:szCs w:val="24"/>
+        </w:rPr>
+        <w:t xml:space="preserve"> created through Joomla wil</w:t>
+      </w:r>
+      <w:r>
+        <w:rPr>
+          <w:sz w:val="24"/>
+          <w:szCs w:val="24"/>
+        </w:rPr>
+        <w:t xml:space="preserve">l have access to Formulize </w:t>
+      </w:r>
+      <w:r>
+        <w:rPr>
+          <w:sz w:val="24"/>
+          <w:szCs w:val="24"/>
+        </w:rPr>
+        <w:t>through Joomla</w:t>
+      </w:r>
+      <w:r>
+        <w:rPr>
+          <w:sz w:val="24"/>
+          <w:szCs w:val="24"/>
+        </w:rPr>
+        <w:t xml:space="preserve"> and single sign-on</w:t>
+      </w:r>
+      <w:r>
+        <w:rPr>
+          <w:sz w:val="24"/>
+          <w:szCs w:val="24"/>
+        </w:rPr>
+        <w:t xml:space="preserve"> only. They </w:t>
+      </w:r>
+      <w:r>
+        <w:rPr>
+          <w:sz w:val="24"/>
+          <w:szCs w:val="24"/>
+        </w:rPr>
+        <w:t xml:space="preserve">will not have any </w:t>
+      </w:r>
+      <w:r>
+        <w:rPr>
+          <w:sz w:val="24"/>
+          <w:szCs w:val="24"/>
+        </w:rPr>
+        <w:t xml:space="preserve">Formulize </w:t>
+      </w:r>
+      <w:r>
+        <w:rPr>
+          <w:sz w:val="24"/>
+          <w:szCs w:val="24"/>
+        </w:rPr>
+        <w:t>password associated to them</w:t>
+      </w:r>
+      <w:r>
+        <w:rPr>
+          <w:sz w:val="24"/>
+          <w:szCs w:val="24"/>
+        </w:rPr>
+        <w:t>, unless the Formulize webmaster explicitly creates a password for them</w:t>
+      </w:r>
+      <w:r>
+        <w:rPr>
+          <w:sz w:val="24"/>
+          <w:szCs w:val="24"/>
+        </w:rPr>
+        <w:t>.</w:t>
+      </w:r>
+      <w:r>
+        <w:rPr>
+          <w:sz w:val="24"/>
+          <w:szCs w:val="24"/>
+        </w:rPr>
+        <w:t xml:space="preserve"> In this case, those users will be able to sign in in both systems.</w:t>
       </w:r>
     </w:p>
     <w:p>
@@ -3823,6 +4365,56 @@
           <w:sz w:val="24"/>
           <w:szCs w:val="24"/>
         </w:rPr>
+        <w:t>The g</w:t>
+      </w:r>
+      <w:r>
+        <w:rPr>
+          <w:sz w:val="24"/>
+          <w:szCs w:val="24"/>
+        </w:rPr>
+        <w:t xml:space="preserve">roup inheritance </w:t>
+      </w:r>
+      <w:r>
+        <w:rPr>
+          <w:sz w:val="24"/>
+          <w:szCs w:val="24"/>
+        </w:rPr>
+        <w:t xml:space="preserve">structure in Joomla </w:t>
+      </w:r>
+      <w:r>
+        <w:rPr>
+          <w:sz w:val="24"/>
+          <w:szCs w:val="24"/>
+        </w:rPr>
+        <w:t>is respected</w:t>
+      </w:r>
+      <w:r>
+        <w:rPr>
+          <w:sz w:val="24"/>
+          <w:szCs w:val="24"/>
+        </w:rPr>
+        <w:t xml:space="preserve"> and transmitted in Formulize.</w:t>
+      </w:r>
+    </w:p>
+    <w:p>
+      <w:pPr>
+        <w:pStyle w:val="ListParagraph"/>
+        <w:numPr>
+          <w:ilvl w:val="0"/>
+          <w:numId w:val="5"/>
+        </w:numPr>
+        <w:spacing w:line="240" w:lineRule="auto"/>
+        <w:jc w:val="both"/>
+        <w:rPr>
+          <w:sz w:val="24"/>
+          <w:szCs w:val="24"/>
+        </w:rPr>
+      </w:pPr>
+      <w:r>
+        <w:rPr>
+          <w:sz w:val="24"/>
+          <w:szCs w:val="24"/>
+        </w:rPr>
         <w:t>The Batch P</w:t>
       </w:r>
       <w:r>
@@ -3943,8 +4535,9 @@
         <w:spacing w:line="240" w:lineRule="auto"/>
         <w:jc w:val="both"/>
         <w:rPr>
-          <w:sz w:val="24"/>
-          <w:szCs w:val="24"/>
+          <w:b/>
+          <w:sz w:val="32"/>
+          <w:szCs w:val="32"/>
         </w:rPr>
       </w:pPr>
     </w:p>
@@ -4105,7 +4698,7 @@
           <w:sz w:val="24"/>
           <w:szCs w:val="24"/>
         </w:rPr>
-        <w:t>First, m</w:t>
+        <w:t>M</w:t>
       </w:r>
       <w:r>
         <w:rPr>
@@ -4121,63 +4714,12 @@
         </w:rPr>
         <w:t>d the component correctly</w:t>
       </w:r>
-      <w:bookmarkStart w:id="0" w:name="_GoBack"/>
-      <w:bookmarkEnd w:id="0"/>
-      <w:r>
-        <w:rPr>
-          <w:sz w:val="24"/>
-          <w:szCs w:val="24"/>
-        </w:rPr>
-        <w:t xml:space="preserve">. </w:t>
-      </w:r>
-      <w:r>
-        <w:rPr>
-          <w:sz w:val="24"/>
-          <w:szCs w:val="24"/>
-        </w:rPr>
-        <w:t>Second, m</w:t>
-      </w:r>
-      <w:r>
-        <w:rPr>
-          <w:sz w:val="24"/>
-          <w:szCs w:val="24"/>
-        </w:rPr>
-        <w:t>ake sure all the group</w:t>
-      </w:r>
-      <w:r>
-        <w:rPr>
-          <w:sz w:val="24"/>
-          <w:szCs w:val="24"/>
-        </w:rPr>
-        <w:t>s</w:t>
-      </w:r>
-      <w:r>
-        <w:rPr>
-          <w:sz w:val="24"/>
-          <w:szCs w:val="24"/>
-        </w:rPr>
-        <w:t xml:space="preserve"> and </w:t>
-      </w:r>
-      <w:r>
-        <w:rPr>
-          <w:sz w:val="24"/>
-          <w:szCs w:val="24"/>
-        </w:rPr>
-        <w:t>user</w:t>
-      </w:r>
-      <w:r>
-        <w:rPr>
-          <w:sz w:val="24"/>
-          <w:szCs w:val="24"/>
-        </w:rPr>
-        <w:t>name</w:t>
-      </w:r>
-      <w:r>
-        <w:rPr>
-          <w:sz w:val="24"/>
-          <w:szCs w:val="24"/>
-        </w:rPr>
-        <w:t>s in Joomla doesn’t already exist in Formulize.</w:t>
+      <w:r>
+        <w:rPr>
+          <w:sz w:val="24"/>
+          <w:szCs w:val="24"/>
+        </w:rPr>
+        <w:t>.</w:t>
       </w:r>
       <w:r>
         <w:rPr>
@@ -4332,7 +4874,14 @@
           <w:sz w:val="24"/>
           <w:szCs w:val="24"/>
         </w:rPr>
-        <w:t>You may have performed illegal action</w:t>
+        <w:t>You m</w:t>
+      </w:r>
+      <w:r>
+        <w:rPr>
+          <w:sz w:val="24"/>
+          <w:szCs w:val="24"/>
+        </w:rPr>
+        <w:t>ay have performed illegal operation</w:t>
       </w:r>
       <w:r>
         <w:rPr>
@@ -4353,14 +4902,28 @@
           <w:sz w:val="24"/>
           <w:szCs w:val="24"/>
         </w:rPr>
-        <w:t xml:space="preserve">From the component administration, you can hit the Synchronize button one more time. </w:t>
-      </w:r>
-      <w:r>
-        <w:rPr>
-          <w:sz w:val="24"/>
-          <w:szCs w:val="24"/>
-        </w:rPr>
-        <w:t>In those special circumstances, y</w:t>
+        <w:t>From the component ad</w:t>
+      </w:r>
+      <w:r>
+        <w:rPr>
+          <w:sz w:val="24"/>
+          <w:szCs w:val="24"/>
+        </w:rPr>
+        <w:t>ministration, you can hit the Initial Sync link</w:t>
+      </w:r>
+      <w:r>
+        <w:rPr>
+          <w:sz w:val="24"/>
+          <w:szCs w:val="24"/>
+        </w:rPr>
+        <w:t xml:space="preserve"> one more time. Also, i</w:t>
+      </w:r>
+      <w:r>
+        <w:rPr>
+          <w:sz w:val="24"/>
+          <w:szCs w:val="24"/>
+        </w:rPr>
+        <w:t>n those special circumstances, y</w:t>
       </w:r>
       <w:r>
         <w:rPr>
@@ -4395,7 +4958,35 @@
           <w:sz w:val="24"/>
           <w:szCs w:val="24"/>
         </w:rPr>
-        <w:t xml:space="preserve"> the data from Formulize to make it exactly the same as </w:t>
+        <w:t xml:space="preserve"> the data from </w:t>
+      </w:r>
+      <w:r>
+        <w:rPr>
+          <w:sz w:val="24"/>
+          <w:szCs w:val="24"/>
+        </w:rPr>
+        <w:t xml:space="preserve">the </w:t>
+      </w:r>
+      <w:r>
+        <w:rPr>
+          <w:sz w:val="24"/>
+          <w:szCs w:val="24"/>
+        </w:rPr>
+        <w:t xml:space="preserve">Formulize </w:t>
+      </w:r>
+      <w:r>
+        <w:rPr>
+          <w:sz w:val="24"/>
+          <w:szCs w:val="24"/>
+        </w:rPr>
+        <w:t xml:space="preserve">system </w:t>
+      </w:r>
+      <w:r>
+        <w:rPr>
+          <w:sz w:val="24"/>
+          <w:szCs w:val="24"/>
+        </w:rPr>
+        <w:t xml:space="preserve">to make it exactly the same as </w:t>
       </w:r>
       <w:r>
         <w:rPr>
@@ -4438,7 +5029,14 @@
           <w:sz w:val="24"/>
           <w:szCs w:val="24"/>
         </w:rPr>
-        <w:t>I do not get all the formulize form</w:t>
+        <w:t>I do not get all the F</w:t>
+      </w:r>
+      <w:r>
+        <w:rPr>
+          <w:sz w:val="24"/>
+          <w:szCs w:val="24"/>
+        </w:rPr>
+        <w:t>ormulize form</w:t>
       </w:r>
       <w:r>
         <w:rPr>
@@ -4459,21 +5057,7 @@
           <w:sz w:val="24"/>
           <w:szCs w:val="24"/>
         </w:rPr>
-        <w:t xml:space="preserve">the Formulize menu item </w:t>
-      </w:r>
-      <w:r>
-        <w:rPr>
-          <w:sz w:val="24"/>
-          <w:szCs w:val="24"/>
-        </w:rPr>
-        <w:t>settings</w:t>
-      </w:r>
-      <w:r>
-        <w:rPr>
-          <w:sz w:val="24"/>
-          <w:szCs w:val="24"/>
-        </w:rPr>
-        <w:t>.</w:t>
+        <w:t>the Formulize menu item settings.</w:t>
       </w:r>
     </w:p>
     <w:p>
@@ -4504,76 +5088,37 @@
           <w:sz w:val="24"/>
           <w:szCs w:val="24"/>
         </w:rPr>
-        <w:t xml:space="preserve"> form, you do not have permission to embed it in a Joomla webpage.</w:t>
-      </w:r>
-    </w:p>
-    <w:p>
-      <w:pPr>
-        <w:spacing w:line="240" w:lineRule="auto"/>
-        <w:jc w:val="both"/>
-        <w:rPr>
-          <w:sz w:val="24"/>
-          <w:szCs w:val="24"/>
-        </w:rPr>
-      </w:pPr>
-    </w:p>
-    <w:p>
-      <w:pPr>
-        <w:spacing w:line="240" w:lineRule="auto"/>
-        <w:jc w:val="both"/>
-        <w:rPr>
-          <w:color w:val="FF0000"/>
-          <w:sz w:val="16"/>
-          <w:szCs w:val="16"/>
-        </w:rPr>
-      </w:pPr>
-      <w:r>
-        <w:rPr>
-          <w:color w:val="FF0000"/>
-          <w:sz w:val="16"/>
-          <w:szCs w:val="16"/>
-        </w:rPr>
-        <w:t>(T</w:t>
-      </w:r>
-      <w:r>
-        <w:rPr>
-          <w:color w:val="FF0000"/>
-          <w:sz w:val="16"/>
-          <w:szCs w:val="16"/>
-        </w:rPr>
-        <w:t>his section</w:t>
-      </w:r>
-      <w:r>
-        <w:rPr>
-          <w:color w:val="FF0000"/>
-          <w:sz w:val="16"/>
-          <w:szCs w:val="16"/>
-        </w:rPr>
-        <w:t xml:space="preserve"> is likely to become longer</w:t>
-      </w:r>
-      <w:r>
-        <w:rPr>
-          <w:color w:val="FF0000"/>
-          <w:sz w:val="16"/>
-          <w:szCs w:val="16"/>
-        </w:rPr>
-        <w:t xml:space="preserve"> when testing will be per</w:t>
-      </w:r>
-      <w:r>
-        <w:rPr>
-          <w:color w:val="FF0000"/>
-          <w:sz w:val="16"/>
-          <w:szCs w:val="16"/>
-        </w:rPr>
-        <w:t>formed by others...</w:t>
-      </w:r>
-      <w:r>
-        <w:rPr>
-          <w:color w:val="FF0000"/>
-          <w:sz w:val="16"/>
-          <w:szCs w:val="16"/>
-        </w:rPr>
-        <w:t>)</w:t>
+        <w:t xml:space="preserve"> form, you do</w:t>
+      </w:r>
+      <w:r>
+        <w:rPr>
+          <w:sz w:val="24"/>
+          <w:szCs w:val="24"/>
+        </w:rPr>
+        <w:t xml:space="preserve"> not have permission to embed that form</w:t>
+      </w:r>
+      <w:r>
+        <w:rPr>
+          <w:sz w:val="24"/>
+          <w:szCs w:val="24"/>
+        </w:rPr>
+        <w:t xml:space="preserve"> in a </w:t>
+      </w:r>
+      <w:proofErr w:type="spellStart"/>
+      <w:r>
+        <w:rPr>
+          <w:sz w:val="24"/>
+          <w:szCs w:val="24"/>
+        </w:rPr>
+        <w:t>Joomla</w:t>
+      </w:r>
+      <w:proofErr w:type="spellEnd"/>
+      <w:r>
+        <w:rPr>
+          <w:sz w:val="24"/>
+          <w:szCs w:val="24"/>
+        </w:rPr>
+        <w:t xml:space="preserve"> webpage.</w:t>
       </w:r>
     </w:p>
     <w:sectPr>
@@ -4646,7 +5191,7 @@
           <w:rPr>
             <w:noProof/>
           </w:rPr>
-          <w:t>1</w:t>
+          <w:t>3</w:t>
         </w:r>
         <w:r>
           <w:rPr>
@@ -5872,6 +6417,17 @@
     <w:uiPriority w:val="99"/>
     <w:rsid w:val="004B7120"/>
   </w:style>
+  <w:style w:type="character" w:styleId="Hyperlink">
+    <w:name w:val="Hyperlink"/>
+    <w:basedOn w:val="DefaultParagraphFont"/>
+    <w:uiPriority w:val="99"/>
+    <w:unhideWhenUsed/>
+    <w:rsid w:val="002A23D7"/>
+    <w:rPr>
+      <w:color w:val="0000FF" w:themeColor="hyperlink"/>
+      <w:u w:val="single"/>
+    </w:rPr>
+  </w:style>
 </w:styles>
 </file>
 
@@ -6172,6 +6728,17 @@
     <w:link w:val="Footer"/>
     <w:uiPriority w:val="99"/>
     <w:rsid w:val="004B7120"/>
+  </w:style>
+  <w:style w:type="character" w:styleId="Hyperlink">
+    <w:name w:val="Hyperlink"/>
+    <w:basedOn w:val="DefaultParagraphFont"/>
+    <w:uiPriority w:val="99"/>
+    <w:unhideWhenUsed/>
+    <w:rsid w:val="002A23D7"/>
+    <w:rPr>
+      <w:color w:val="0000FF" w:themeColor="hyperlink"/>
+      <w:u w:val="single"/>
+    </w:rPr>
   </w:style>
 </w:styles>
 </file>

</xml_diff>